<commit_message>
Figure with overview of the system (15-02-2024)
</commit_message>
<xml_diff>
--- a/Doc/dspa_2024/Краснопрошин.Вашкевич_dspa_2024_v1.2.docx
+++ b/Doc/dspa_2024/Краснопрошин.Вашкевич_dspa_2024_v1.2.docx
@@ -164,34 +164,7 @@
           <w:szCs w:val="18"/>
           <w:highlight w:val="yellow"/>
         </w:rPr>
-        <w:t>В докладе показаны различные техники слияния медицинских изображений в области коэффициентов дискретного вейвлет-преобразования (ДВП), полученных как из известных фун</w:t>
-      </w:r>
-      <w:r>
-        <w:rPr>
-          <w:rFonts w:cs="Times New Roman"/>
-          <w:sz w:val="18"/>
-          <w:szCs w:val="18"/>
-          <w:highlight w:val="yellow"/>
-        </w:rPr>
-        <w:t>кций, так и на основе целочисленного полифазного представления банка фильтров. Также предложен вариант слияния, использующий представление НЧ-компонент ДВП в области модуля максимума вейвлет-преобразования. Проведено попарное сравнение методов по метрике в</w:t>
-      </w:r>
-      <w:r>
-        <w:rPr>
-          <w:rFonts w:cs="Times New Roman"/>
-          <w:sz w:val="18"/>
-          <w:szCs w:val="18"/>
-          <w:highlight w:val="yellow"/>
-        </w:rPr>
-        <w:t>заимной информации с применением статистических тестов. Результаты показали, что использование полифазного банка фильтров, а также представление НЧ-компонент ДВП в области модуля максимума вейвлет-преобразования позволяет получить лучше результаты слияния,</w:t>
-      </w:r>
-      <w:r>
-        <w:rPr>
-          <w:rFonts w:cs="Times New Roman"/>
-          <w:sz w:val="18"/>
-          <w:szCs w:val="18"/>
-          <w:highlight w:val="yellow"/>
-        </w:rPr>
-        <w:t xml:space="preserve"> чем использование двумерного ДВП с функциями Хаара.</w:t>
+        <w:t>В докладе показаны различные техники слияния медицинских изображений в области коэффициентов дискретного вейвлет-преобразования (ДВП), полученных как из известных функций, так и на основе целочисленного полифазного представления банка фильтров. Также предложен вариант слияния, использующий представление НЧ-компонент ДВП в области модуля максимума вейвлет-преобразования. Проведено попарное сравнение методов по метрике взаимной информации с применением статистических тестов. Результаты показали, что использование полифазного банка фильтров, а также представление НЧ-компонент ДВП в области модуля максимума вейвлет-преобразования позволяет получить лучше результаты слияния, чем использование двумерного ДВП с функциями Хаара.</w:t>
       </w:r>
     </w:p>
     <w:p>
@@ -239,13 +212,7 @@
         <w:rPr>
           <w:rFonts w:cs="Times New Roman"/>
         </w:rPr>
-        <w:t>Одним из перспективных направлений в распознавании эмоций в реч</w:t>
-      </w:r>
-      <w:r>
-        <w:rPr>
-          <w:rFonts w:cs="Times New Roman"/>
-        </w:rPr>
-        <w:t xml:space="preserve">и является использование глубокого обучения для извлечения высокоуровневых признаков из аудиоданных. Многие исследования фокусируются на применении </w:t>
+        <w:t xml:space="preserve">Одним из перспективных направлений в распознавании эмоций в речи является использование глубокого обучения для извлечения высокоуровневых признаков из аудиоданных. Многие исследования фокусируются на применении </w:t>
       </w:r>
       <w:proofErr w:type="spellStart"/>
       <w:r>
@@ -259,304 +226,583 @@
         <w:rPr>
           <w:rFonts w:cs="Times New Roman"/>
         </w:rPr>
+        <w:t> </w:t>
+      </w:r>
+      <w:r>
+        <w:rPr>
+          <w:rFonts w:cs="Times New Roman"/>
+        </w:rPr>
+        <w:t>[**]</w:t>
+      </w:r>
+      <w:r>
+        <w:rPr>
+          <w:rFonts w:cs="Times New Roman"/>
+        </w:rPr>
+        <w:t xml:space="preserve"> и рекуррентных нейронных сетей</w:t>
+      </w:r>
+      <w:r>
+        <w:rPr>
+          <w:rFonts w:cs="Times New Roman"/>
+        </w:rPr>
+        <w:t> </w:t>
+      </w:r>
+      <w:r>
+        <w:rPr>
+          <w:rFonts w:cs="Times New Roman"/>
+        </w:rPr>
+        <w:t>[**]</w:t>
+      </w:r>
+      <w:r>
+        <w:rPr>
+          <w:rFonts w:cs="Times New Roman"/>
+        </w:rPr>
+        <w:t>, что позволяет более эффективно улавливать временные и частотные закономерности в речевых сигналах.</w:t>
+      </w:r>
+    </w:p>
+    <w:p>
+      <w:pPr>
+        <w:spacing w:line="240" w:lineRule="auto"/>
+        <w:contextualSpacing/>
+        <w:rPr>
+          <w:rFonts w:cs="Times New Roman"/>
+        </w:rPr>
+      </w:pPr>
+      <w:r>
+        <w:rPr>
+          <w:rFonts w:cs="Times New Roman"/>
+          <w:highlight w:val="green"/>
+          <w:lang w:val="en-US"/>
+        </w:rPr>
+        <w:t>TODO</w:t>
+      </w:r>
+      <w:r>
+        <w:rPr>
+          <w:rFonts w:cs="Times New Roman"/>
+          <w:highlight w:val="green"/>
+        </w:rPr>
+        <w:t>: Добавить ссылки на работы</w:t>
+      </w:r>
+      <w:r>
+        <w:rPr>
+          <w:rFonts w:cs="Times New Roman"/>
+        </w:rPr>
         <w:t xml:space="preserve"> </w:t>
       </w:r>
       <w:r>
         <w:rPr>
           <w:rFonts w:cs="Times New Roman"/>
-        </w:rPr>
-        <w:t>и рекуррентных нейронных сетей, что позволяет более эффективно улавливать временн</w:t>
-      </w:r>
-      <w:r>
-        <w:rPr>
-          <w:rFonts w:cs="Times New Roman"/>
-        </w:rPr>
-        <w:t>ые и частотные закономерности в речевых сигналах.</w:t>
-      </w:r>
-    </w:p>
-    <w:p>
-      <w:pPr>
-        <w:spacing w:line="240" w:lineRule="auto"/>
-        <w:contextualSpacing/>
-        <w:rPr>
-          <w:rFonts w:cs="Times New Roman"/>
-        </w:rPr>
-      </w:pPr>
-      <w:r>
-        <w:rPr>
-          <w:rFonts w:cs="Times New Roman"/>
           <w:highlight w:val="green"/>
+        </w:rPr>
+        <w:t>по классификации эмоций</w:t>
+      </w:r>
+    </w:p>
+    <w:p>
+      <w:pPr>
+        <w:spacing w:line="240" w:lineRule="auto"/>
+        <w:contextualSpacing/>
+        <w:rPr>
+          <w:rFonts w:cs="Times New Roman"/>
+        </w:rPr>
+      </w:pPr>
+      <w:r>
+        <w:rPr>
+          <w:rFonts w:cs="Times New Roman"/>
+        </w:rPr>
+        <w:t xml:space="preserve">Тем не менее, </w:t>
+      </w:r>
+      <w:proofErr w:type="spellStart"/>
+      <w:r>
+        <w:rPr>
+          <w:rFonts w:cs="Times New Roman"/>
+        </w:rPr>
+        <w:t>нейросетевые</w:t>
+      </w:r>
+      <w:proofErr w:type="spellEnd"/>
+      <w:r>
+        <w:rPr>
+          <w:rFonts w:cs="Times New Roman"/>
+        </w:rPr>
+        <w:t xml:space="preserve"> </w:t>
+      </w:r>
+      <w:r>
+        <w:rPr>
+          <w:rFonts w:cs="Times New Roman"/>
+        </w:rPr>
+        <w:t>подходы</w:t>
+      </w:r>
+      <w:r>
+        <w:rPr>
+          <w:rFonts w:cs="Times New Roman"/>
+        </w:rPr>
+        <w:t xml:space="preserve"> имеют свои недостатки, которые могут ограничивать их применимость. Одним из основных недостатков нейронных сетей является высокая вычислительная сложность, особенно при обучении глубоких моделей на больших объемах данных. Это может создавать ограничения в доступности ресурсов для исследователей с ограниченным бюджетом или доступом к высокопроизводительным вычислительным системам.</w:t>
+      </w:r>
+    </w:p>
+    <w:p>
+      <w:pPr>
+        <w:spacing w:line="240" w:lineRule="auto"/>
+        <w:contextualSpacing/>
+        <w:rPr>
+          <w:rFonts w:cs="Times New Roman"/>
+        </w:rPr>
+      </w:pPr>
+      <w:r>
+        <w:rPr>
+          <w:rFonts w:cs="Times New Roman"/>
+        </w:rPr>
+        <w:t xml:space="preserve">Кроме того, нейронные сети часто характеризуются низкой интерпретируемостью, что затрудняет понимание причинно-следственных связей между входными данными и прогнозами модели. Это усложняет анализ результатов и </w:t>
+      </w:r>
+      <w:r>
+        <w:rPr>
+          <w:rFonts w:cs="Times New Roman"/>
+        </w:rPr>
+        <w:t>его</w:t>
+      </w:r>
+      <w:r>
+        <w:rPr>
+          <w:rFonts w:cs="Times New Roman"/>
+        </w:rPr>
+        <w:t xml:space="preserve"> понимание, что может быть нежелательным в некоторых приложениях, особенно в медицинской диагностике.</w:t>
+      </w:r>
+    </w:p>
+    <w:p>
+      <w:pPr>
+        <w:spacing w:line="240" w:lineRule="auto"/>
+        <w:contextualSpacing/>
+        <w:rPr>
+          <w:rFonts w:cs="Times New Roman"/>
+        </w:rPr>
+      </w:pPr>
+      <w:r>
+        <w:rPr>
+          <w:rFonts w:cs="Times New Roman"/>
+        </w:rPr>
+        <w:t>Исследования с использованием более простых подходов остаются актуальными и важными в свете этих недостатков нейронных сетей. Во-первых, они обладают высокой вычислительной эффективностью, что позволяет проводить анализ данных на обычных компьютерах или локальных вычислительных кластерах без необходимости доступа к дорогостоящим вычислительным ресурсам. Во-вторых, они обеспечивают более высокую интерпретируемость результатов, что позволяет исследователям лучше понимать, какие признаки или характеристики влияют на конечный результат классификации.</w:t>
+      </w:r>
+    </w:p>
+    <w:p>
+      <w:pPr>
+        <w:spacing w:line="240" w:lineRule="auto"/>
+        <w:contextualSpacing/>
+        <w:rPr>
+          <w:rFonts w:cs="Times New Roman"/>
+        </w:rPr>
+      </w:pPr>
+      <w:r>
+        <w:rPr>
+          <w:rFonts w:cs="Times New Roman"/>
+        </w:rPr>
+        <w:t>В контексте использования статистических моделей, таких как машины опорных векторов (МОВ), актуальной является задача понижения размерности признакового пространства. Это обусловлено не только стремлением к оптимизации вычислительной сложности алгоритма распознавания, но и стремлением к улучшению интерпретируемости модели. Сокращение размерности характеристического вектора способствует тому, что в результате остаются только признаки имеющие ключевое значение для процесса принятия решения. Все это приводит к интерпретируемости модели, делая ее результаты более понятными и прозрачными для конечного пользователя.</w:t>
+      </w:r>
+    </w:p>
+    <w:p>
+      <w:pPr>
+        <w:spacing w:line="240" w:lineRule="auto"/>
+        <w:contextualSpacing/>
+        <w:rPr>
+          <w:rFonts w:cs="Times New Roman"/>
+        </w:rPr>
+      </w:pPr>
+    </w:p>
+    <w:p>
+      <w:pPr>
+        <w:pStyle w:val="1"/>
+      </w:pPr>
+      <w:r>
+        <w:t xml:space="preserve">1. </w:t>
+      </w:r>
+      <w:r>
+        <w:t>Разработка</w:t>
+      </w:r>
+      <w:r>
+        <w:t xml:space="preserve"> системы распознавания</w:t>
+      </w:r>
+      <w:r>
+        <w:t xml:space="preserve"> эмоций</w:t>
+      </w:r>
+    </w:p>
+    <w:p>
+      <w:pPr>
+        <w:spacing w:line="240" w:lineRule="auto"/>
+        <w:contextualSpacing/>
+        <w:rPr>
+          <w:rFonts w:cs="Times New Roman"/>
+        </w:rPr>
+      </w:pPr>
+      <w:r>
+        <w:rPr>
+          <w:rFonts w:cs="Times New Roman"/>
+        </w:rPr>
+        <w:t>На рис. </w:t>
+      </w:r>
+      <w:r>
+        <w:rPr>
+          <w:rFonts w:cs="Times New Roman"/>
+        </w:rPr>
+        <w:fldChar w:fldCharType="begin"/>
+      </w:r>
+      <w:r>
+        <w:rPr>
+          <w:rFonts w:cs="Times New Roman"/>
+        </w:rPr>
+        <w:instrText xml:space="preserve"> REF _Ref158906656 \h </w:instrText>
+      </w:r>
+      <w:r>
+        <w:rPr>
+          <w:rFonts w:cs="Times New Roman"/>
+        </w:rPr>
+      </w:r>
+      <w:r>
+        <w:rPr>
+          <w:rFonts w:cs="Times New Roman"/>
+        </w:rPr>
+        <w:fldChar w:fldCharType="separate"/>
+      </w:r>
+      <w:r>
+        <w:rPr>
+          <w:noProof/>
+        </w:rPr>
+        <w:t>1</w:t>
+      </w:r>
+      <w:r>
+        <w:rPr>
+          <w:rFonts w:cs="Times New Roman"/>
+        </w:rPr>
+        <w:fldChar w:fldCharType="end"/>
+      </w:r>
+      <w:r>
+        <w:rPr>
+          <w:rFonts w:cs="Times New Roman"/>
+        </w:rPr>
+        <w:t xml:space="preserve"> представлен процесс разработки системы распознавания эмоций.</w:t>
+      </w:r>
+    </w:p>
+    <w:p>
+      <w:pPr>
+        <w:spacing w:line="240" w:lineRule="auto"/>
+        <w:contextualSpacing/>
+        <w:rPr>
+          <w:rFonts w:cs="Times New Roman"/>
+        </w:rPr>
+      </w:pPr>
+      <w:r>
+        <w:rPr>
+          <w:rFonts w:cs="Times New Roman"/>
+          <w:noProof/>
+        </w:rPr>
+        <w:lastRenderedPageBreak/>
+        <w:drawing>
+          <wp:inline distT="0" distB="0" distL="0" distR="0" wp14:anchorId="192A7E24" wp14:editId="0EF1C589">
+            <wp:extent cx="5759450" cy="1220470"/>
+            <wp:effectExtent l="0" t="0" r="0" b="0"/>
+            <wp:docPr id="1" name="Рисунок 1"/>
+            <wp:cNvGraphicFramePr>
+              <a:graphicFrameLocks xmlns:a="http://schemas.openxmlformats.org/drawingml/2006/main" noChangeAspect="1"/>
+            </wp:cNvGraphicFramePr>
+            <a:graphic xmlns:a="http://schemas.openxmlformats.org/drawingml/2006/main">
+              <a:graphicData uri="http://schemas.openxmlformats.org/drawingml/2006/picture">
+                <pic:pic xmlns:pic="http://schemas.openxmlformats.org/drawingml/2006/picture">
+                  <pic:nvPicPr>
+                    <pic:cNvPr id="1" name="Рисунок 1"/>
+                    <pic:cNvPicPr/>
+                  </pic:nvPicPr>
+                  <pic:blipFill>
+                    <a:blip r:embed="rId6" cstate="print">
+                      <a:extLst>
+                        <a:ext uri="{28A0092B-C50C-407E-A947-70E740481C1C}">
+                          <a14:useLocalDpi xmlns:a14="http://schemas.microsoft.com/office/drawing/2010/main" val="0"/>
+                        </a:ext>
+                      </a:extLst>
+                    </a:blip>
+                    <a:stretch>
+                      <a:fillRect/>
+                    </a:stretch>
+                  </pic:blipFill>
+                  <pic:spPr>
+                    <a:xfrm>
+                      <a:off x="0" y="0"/>
+                      <a:ext cx="5759450" cy="1220470"/>
+                    </a:xfrm>
+                    <a:prstGeom prst="rect">
+                      <a:avLst/>
+                    </a:prstGeom>
+                  </pic:spPr>
+                </pic:pic>
+              </a:graphicData>
+            </a:graphic>
+          </wp:inline>
+        </w:drawing>
+      </w:r>
+    </w:p>
+    <w:p>
+      <w:pPr>
+        <w:pStyle w:val="af"/>
+      </w:pPr>
+      <w:r>
+        <w:t>Рисунок </w:t>
+      </w:r>
+      <w:r>
+        <w:fldChar w:fldCharType="begin"/>
+      </w:r>
+      <w:r>
+        <w:instrText>SEQ Рисунок \* ARABIC</w:instrText>
+      </w:r>
+      <w:r>
+        <w:fldChar w:fldCharType="separate"/>
+      </w:r>
+      <w:bookmarkStart w:id="0" w:name="_Ref158906656"/>
+      <w:r>
+        <w:rPr>
+          <w:noProof/>
+        </w:rPr>
+        <w:t>1</w:t>
+      </w:r>
+      <w:bookmarkEnd w:id="0"/>
+      <w:r>
+        <w:fldChar w:fldCharType="end"/>
+      </w:r>
+      <w:r>
+        <w:t xml:space="preserve"> – </w:t>
+      </w:r>
+      <w:r>
+        <w:t>Процесс разработки системы распознавания эмоций по речи</w:t>
+      </w:r>
+    </w:p>
+    <w:p>
+      <w:pPr>
+        <w:spacing w:line="240" w:lineRule="auto"/>
+        <w:contextualSpacing/>
+        <w:rPr>
+          <w:rFonts w:cs="Times New Roman"/>
+        </w:rPr>
+      </w:pPr>
+      <w:r>
+        <w:rPr>
+          <w:rFonts w:cs="Times New Roman"/>
+        </w:rPr>
+        <w:t xml:space="preserve">Согласно схеме на </w:t>
+      </w:r>
+      <w:r>
+        <w:rPr>
+          <w:rFonts w:cs="Times New Roman"/>
+        </w:rPr>
+        <w:t>рис. </w:t>
+      </w:r>
+      <w:r>
+        <w:rPr>
+          <w:rFonts w:cs="Times New Roman"/>
+        </w:rPr>
+        <w:fldChar w:fldCharType="begin"/>
+      </w:r>
+      <w:r>
+        <w:rPr>
+          <w:rFonts w:cs="Times New Roman"/>
+        </w:rPr>
+        <w:instrText xml:space="preserve"> REF _Ref158906656 \h </w:instrText>
+      </w:r>
+      <w:r>
+        <w:rPr>
+          <w:rFonts w:cs="Times New Roman"/>
+        </w:rPr>
+      </w:r>
+      <w:r>
+        <w:rPr>
+          <w:rFonts w:cs="Times New Roman"/>
+        </w:rPr>
+        <w:fldChar w:fldCharType="separate"/>
+      </w:r>
+      <w:r>
+        <w:rPr>
+          <w:noProof/>
+        </w:rPr>
+        <w:t>1</w:t>
+      </w:r>
+      <w:r>
+        <w:rPr>
+          <w:rFonts w:cs="Times New Roman"/>
+        </w:rPr>
+        <w:fldChar w:fldCharType="end"/>
+      </w:r>
+      <w:r>
+        <w:rPr>
+          <w:rFonts w:cs="Times New Roman"/>
+        </w:rPr>
+        <w:t xml:space="preserve"> процесс разработки основан на использовании аннотированной речевой базы, в которой содержатся образцы речевых сигналов с указанием эмоций с которой они произнесены. Вначале выполняется предварительная обработка а</w:t>
+      </w:r>
+      <w:r>
+        <w:rPr>
+          <w:rFonts w:cs="Times New Roman"/>
+        </w:rPr>
+        <w:t>удио</w:t>
+      </w:r>
+      <w:r>
+        <w:rPr>
+          <w:rFonts w:cs="Times New Roman"/>
+        </w:rPr>
+        <w:t>сигналов, которая включает вычисление</w:t>
+      </w:r>
+      <w:r>
+        <w:rPr>
+          <w:rFonts w:cs="Times New Roman"/>
+        </w:rPr>
+        <w:t xml:space="preserve"> мел-частотных </w:t>
+      </w:r>
+      <w:proofErr w:type="spellStart"/>
+      <w:r>
+        <w:rPr>
+          <w:rFonts w:cs="Times New Roman"/>
+        </w:rPr>
+        <w:t>кепстральных</w:t>
+      </w:r>
+      <w:proofErr w:type="spellEnd"/>
+      <w:r>
+        <w:rPr>
+          <w:rFonts w:cs="Times New Roman"/>
+        </w:rPr>
+        <w:t xml:space="preserve"> коэффициентов</w:t>
+      </w:r>
+      <w:r>
+        <w:rPr>
+          <w:rFonts w:cs="Times New Roman"/>
+        </w:rPr>
+        <w:t xml:space="preserve"> (МЧКК)</w:t>
+      </w:r>
+      <w:r>
+        <w:rPr>
+          <w:rFonts w:cs="Times New Roman"/>
+        </w:rPr>
+        <w:t xml:space="preserve">, </w:t>
+      </w:r>
+      <w:r>
+        <w:rPr>
+          <w:rFonts w:cs="Times New Roman"/>
+        </w:rPr>
+        <w:t>а также их</w:t>
+      </w:r>
+      <w:r>
+        <w:rPr>
+          <w:rFonts w:cs="Times New Roman"/>
+        </w:rPr>
+        <w:t xml:space="preserve"> первой и второй производных</w:t>
+      </w:r>
+      <w:r>
+        <w:rPr>
+          <w:rFonts w:cs="Times New Roman"/>
+        </w:rPr>
+        <w:t> </w:t>
+      </w:r>
+      <w:r>
+        <w:rPr>
+          <w:rFonts w:cs="Times New Roman"/>
+        </w:rPr>
+        <w:t>[**</w:t>
+      </w:r>
+      <w:r>
+        <w:rPr>
+          <w:rFonts w:cs="Times New Roman"/>
+        </w:rPr>
+        <w:t>ссылка</w:t>
+      </w:r>
+      <w:r>
+        <w:rPr>
+          <w:rFonts w:cs="Times New Roman"/>
+        </w:rPr>
+        <w:t>]</w:t>
+      </w:r>
+      <w:r>
+        <w:rPr>
+          <w:rFonts w:cs="Times New Roman"/>
+        </w:rPr>
+        <w:t>.</w:t>
+      </w:r>
+      <w:r>
+        <w:rPr>
+          <w:rFonts w:cs="Times New Roman"/>
+        </w:rPr>
+        <w:t xml:space="preserve"> </w:t>
+      </w:r>
+    </w:p>
+    <w:p>
+      <w:pPr>
+        <w:spacing w:line="240" w:lineRule="auto"/>
+        <w:contextualSpacing/>
+        <w:rPr>
+          <w:rFonts w:cs="Times New Roman"/>
+        </w:rPr>
+      </w:pPr>
+    </w:p>
+    <w:p>
+      <w:pPr>
+        <w:spacing w:line="240" w:lineRule="auto"/>
+        <w:contextualSpacing/>
+        <w:rPr>
+          <w:rFonts w:cs="Times New Roman"/>
+          <w:lang w:val="en-US"/>
+        </w:rPr>
+      </w:pPr>
+      <w:r>
+        <w:rPr>
+          <w:rFonts w:cs="Times New Roman"/>
+          <w:highlight w:val="green"/>
           <w:lang w:val="en-US"/>
         </w:rPr>
         <w:t>TODO</w:t>
       </w:r>
-      <w:r>
-        <w:rPr>
-          <w:rFonts w:cs="Times New Roman"/>
-          <w:highlight w:val="green"/>
-        </w:rPr>
-        <w:t>: Добавить ссылки на работы</w:t>
-      </w:r>
-      <w:r>
-        <w:rPr>
-          <w:rFonts w:cs="Times New Roman"/>
-        </w:rPr>
-        <w:t xml:space="preserve"> </w:t>
-      </w:r>
-      <w:r>
-        <w:rPr>
-          <w:rFonts w:cs="Times New Roman"/>
-          <w:highlight w:val="green"/>
-        </w:rPr>
-        <w:t>по классификации эмоций</w:t>
-      </w:r>
-    </w:p>
-    <w:p>
-      <w:pPr>
-        <w:spacing w:line="240" w:lineRule="auto"/>
-        <w:contextualSpacing/>
-        <w:rPr>
-          <w:rFonts w:cs="Times New Roman"/>
-        </w:rPr>
-      </w:pPr>
-      <w:r>
-        <w:rPr>
-          <w:rFonts w:cs="Times New Roman"/>
-        </w:rPr>
-        <w:t xml:space="preserve">Тем не менее, </w:t>
-      </w:r>
-      <w:proofErr w:type="spellStart"/>
-      <w:r>
-        <w:rPr>
-          <w:rFonts w:cs="Times New Roman"/>
-        </w:rPr>
-        <w:t>нейро</w:t>
-      </w:r>
-      <w:r>
-        <w:rPr>
-          <w:rFonts w:cs="Times New Roman"/>
-        </w:rPr>
-        <w:t>сетевые</w:t>
-      </w:r>
-      <w:proofErr w:type="spellEnd"/>
-      <w:r>
-        <w:rPr>
-          <w:rFonts w:cs="Times New Roman"/>
-        </w:rPr>
-        <w:t xml:space="preserve"> </w:t>
-      </w:r>
-      <w:r>
-        <w:rPr>
-          <w:rFonts w:cs="Times New Roman"/>
-        </w:rPr>
-        <w:t>подходы</w:t>
-      </w:r>
-      <w:r>
-        <w:rPr>
-          <w:rFonts w:cs="Times New Roman"/>
-        </w:rPr>
-        <w:t xml:space="preserve"> имеют свои недостатки, которые могут ограничивать их применимость</w:t>
-      </w:r>
-      <w:r>
-        <w:rPr>
-          <w:rFonts w:cs="Times New Roman"/>
-        </w:rPr>
-        <w:t>. Одним из основных недостатков нейронных сетей является высокая вычислительная сложность, особенно при обучении глубоких моделей на боль</w:t>
-      </w:r>
-      <w:r>
-        <w:rPr>
-          <w:rFonts w:cs="Times New Roman"/>
-        </w:rPr>
-        <w:t>ших объемах данных. Это может создавать ограничения в доступности ресурсов для исследователей с ограниченным бюджетом или доступом к высокопроизводительным вычислительным системам.</w:t>
-      </w:r>
-    </w:p>
-    <w:p>
-      <w:pPr>
-        <w:spacing w:line="240" w:lineRule="auto"/>
-        <w:contextualSpacing/>
-        <w:rPr>
-          <w:rFonts w:cs="Times New Roman"/>
-        </w:rPr>
-      </w:pPr>
-      <w:r>
-        <w:rPr>
-          <w:rFonts w:cs="Times New Roman"/>
-        </w:rPr>
-        <w:t>Кроме того, нейронные сети часто характеризуются низкой интерпретируемостью</w:t>
-      </w:r>
-      <w:r>
-        <w:rPr>
-          <w:rFonts w:cs="Times New Roman"/>
-        </w:rPr>
-        <w:t xml:space="preserve">, что затрудняет понимание причинно-следственных связей между входными данными и </w:t>
-      </w:r>
-      <w:r>
-        <w:rPr>
-          <w:rFonts w:cs="Times New Roman"/>
-        </w:rPr>
-        <w:t xml:space="preserve">прогнозами модели. Это усложняет анализ результатов и </w:t>
-      </w:r>
-      <w:r>
-        <w:rPr>
-          <w:rFonts w:cs="Times New Roman"/>
-        </w:rPr>
-        <w:t>его</w:t>
-      </w:r>
-      <w:r>
-        <w:rPr>
-          <w:rFonts w:cs="Times New Roman"/>
-        </w:rPr>
-        <w:t xml:space="preserve"> понимание, </w:t>
-      </w:r>
-      <w:r>
-        <w:rPr>
-          <w:rFonts w:cs="Times New Roman"/>
-        </w:rPr>
-        <w:t>что может быть нежелательным в некоторых приложени</w:t>
-      </w:r>
-      <w:r>
-        <w:rPr>
-          <w:rFonts w:cs="Times New Roman"/>
-        </w:rPr>
-        <w:t>ях, особенно в медицинской диагностике</w:t>
-      </w:r>
-      <w:r>
-        <w:rPr>
-          <w:rFonts w:cs="Times New Roman"/>
-        </w:rPr>
-        <w:t>.</w:t>
-      </w:r>
-    </w:p>
-    <w:p>
-      <w:pPr>
-        <w:spacing w:line="240" w:lineRule="auto"/>
-        <w:contextualSpacing/>
-        <w:rPr>
-          <w:rFonts w:cs="Times New Roman"/>
-        </w:rPr>
-      </w:pPr>
-      <w:r>
-        <w:rPr>
-          <w:rFonts w:cs="Times New Roman"/>
-        </w:rPr>
-        <w:t>Исследования с использованием более простых подходов остаются актуальными и важными в свете этих недостатков нейронных сетей. Во-первых, они обладают высокой вычислительной эффективностью, что п</w:t>
-      </w:r>
-      <w:r>
-        <w:rPr>
-          <w:rFonts w:cs="Times New Roman"/>
-        </w:rPr>
-        <w:t>озволяет проводить анализ данных на обычных компьютерах или локальных вычислительных кластерах без необходимости доступа к дорогостоящим вычислительным ресурсам. Во-вторых, они обеспечивают более высокую интерпретируемость результатов, что позволяет исслед</w:t>
-      </w:r>
-      <w:r>
-        <w:rPr>
-          <w:rFonts w:cs="Times New Roman"/>
-        </w:rPr>
-        <w:t>ователям лучше понимать, какие признаки или характеристики влияют на конечный результат классификации.</w:t>
-      </w:r>
-    </w:p>
-    <w:p>
-      <w:pPr>
-        <w:spacing w:line="240" w:lineRule="auto"/>
-        <w:contextualSpacing/>
-        <w:rPr>
-          <w:rFonts w:cs="Times New Roman"/>
-        </w:rPr>
-      </w:pPr>
-      <w:r>
-        <w:rPr>
-          <w:rFonts w:cs="Times New Roman"/>
-        </w:rPr>
-        <w:t xml:space="preserve">В контексте использования статистических моделей, таких как машины опорных векторов (МОВ), актуальной является задача понижения размерности признакового </w:t>
-      </w:r>
-      <w:r>
-        <w:rPr>
-          <w:rFonts w:cs="Times New Roman"/>
-        </w:rPr>
-        <w:t>пространства. Это обусловлено не только стремлением к оптимизации вычислительной сложности алгоритма распознавания, но и стремлением к улучшению интерпретируемости модели. Сокращение размерности характеристического вектора способствует тому, что в результа</w:t>
-      </w:r>
-      <w:r>
-        <w:rPr>
-          <w:rFonts w:cs="Times New Roman"/>
-        </w:rPr>
-        <w:t>те остаются только признаки имеющие ключевое значение для процесса принятия решения. Все это приводит к интерпретируемости модели, делая ее результаты более понятными и прозрачными для конечного пользователя.</w:t>
-      </w:r>
-    </w:p>
-    <w:p>
-      <w:pPr>
-        <w:spacing w:line="240" w:lineRule="auto"/>
-        <w:contextualSpacing/>
-        <w:rPr>
-          <w:rFonts w:cs="Times New Roman"/>
-        </w:rPr>
-      </w:pPr>
-    </w:p>
-    <w:p>
-      <w:pPr>
-        <w:pStyle w:val="1"/>
-      </w:pPr>
-      <w:r>
-        <w:t>1. Общая архитектура системы распознавания</w:t>
-      </w:r>
-    </w:p>
-    <w:p>
-      <w:pPr>
-        <w:spacing w:line="240" w:lineRule="auto"/>
-        <w:contextualSpacing/>
-        <w:rPr>
-          <w:rFonts w:cs="Times New Roman"/>
-        </w:rPr>
-      </w:pPr>
-      <w:r>
-        <w:rPr>
-          <w:rFonts w:cs="Times New Roman"/>
-        </w:rPr>
-        <w:t>– к</w:t>
-      </w:r>
-      <w:r>
-        <w:rPr>
-          <w:rFonts w:cs="Times New Roman"/>
-        </w:rPr>
-        <w:t>раткое описание</w:t>
-      </w:r>
-    </w:p>
-    <w:p>
-      <w:pPr>
-        <w:spacing w:line="240" w:lineRule="auto"/>
-        <w:contextualSpacing/>
-        <w:rPr>
-          <w:rFonts w:cs="Times New Roman"/>
-        </w:rPr>
-      </w:pPr>
-      <w:r>
-        <w:rPr>
-          <w:rFonts w:cs="Times New Roman"/>
-        </w:rPr>
-        <w:t>– рисунок/схема</w:t>
-      </w:r>
-    </w:p>
-    <w:p>
-      <w:pPr>
-        <w:spacing w:line="240" w:lineRule="auto"/>
-        <w:contextualSpacing/>
-        <w:rPr>
-          <w:rFonts w:cs="Times New Roman"/>
-        </w:rPr>
-      </w:pPr>
-    </w:p>
-    <w:p>
-      <w:pPr>
-        <w:spacing w:line="240" w:lineRule="auto"/>
-        <w:contextualSpacing/>
-        <w:rPr>
-          <w:rFonts w:cs="Times New Roman"/>
-        </w:rPr>
-      </w:pPr>
-      <w:r>
-        <w:rPr>
-          <w:rFonts w:cs="Times New Roman"/>
-        </w:rPr>
-        <w:lastRenderedPageBreak/>
-        <w:t xml:space="preserve">1) </w:t>
+    </w:p>
+    <w:p>
+      <w:pPr>
+        <w:spacing w:line="240" w:lineRule="auto"/>
+        <w:contextualSpacing/>
+        <w:rPr>
+          <w:rFonts w:cs="Times New Roman"/>
+        </w:rPr>
+      </w:pPr>
+      <w:r>
+        <w:rPr>
+          <w:rFonts w:cs="Times New Roman"/>
+        </w:rPr>
+        <w:t>а также ряда статистических показателей.</w:t>
+      </w:r>
+    </w:p>
+    <w:p>
+      <w:pPr>
+        <w:spacing w:line="240" w:lineRule="auto"/>
+        <w:contextualSpacing/>
+        <w:rPr>
+          <w:rFonts w:cs="Times New Roman"/>
+        </w:rPr>
+      </w:pPr>
+    </w:p>
+    <w:p>
+      <w:pPr>
+        <w:spacing w:line="240" w:lineRule="auto"/>
+        <w:contextualSpacing/>
+        <w:rPr>
+          <w:rFonts w:cs="Times New Roman"/>
+        </w:rPr>
+      </w:pPr>
+    </w:p>
+    <w:p>
+      <w:pPr>
+        <w:spacing w:line="240" w:lineRule="auto"/>
+        <w:contextualSpacing/>
+        <w:rPr>
+          <w:rFonts w:cs="Times New Roman"/>
+        </w:rPr>
+      </w:pPr>
+    </w:p>
+    <w:p>
+      <w:pPr>
+        <w:spacing w:line="240" w:lineRule="auto"/>
+        <w:contextualSpacing/>
+        <w:rPr>
+          <w:rFonts w:cs="Times New Roman"/>
+        </w:rPr>
+      </w:pPr>
+      <w:r>
+        <w:rPr>
+          <w:rFonts w:cs="Times New Roman"/>
+        </w:rPr>
+        <w:t xml:space="preserve">2) </w:t>
       </w:r>
       <w:r>
         <w:rPr>
@@ -564,71 +810,37 @@
           <w:b/>
           <w:bCs/>
         </w:rPr>
-        <w:t>Ввод данных:</w:t>
-      </w:r>
-    </w:p>
-    <w:p>
-      <w:pPr>
-        <w:spacing w:line="240" w:lineRule="auto"/>
-        <w:contextualSpacing/>
-        <w:rPr>
-          <w:rFonts w:cs="Times New Roman"/>
-        </w:rPr>
-      </w:pPr>
-      <w:r>
-        <w:rPr>
-          <w:rFonts w:cs="Times New Roman"/>
-        </w:rPr>
-        <w:t>В системе предусмотрен ввод аудиозаписей, содержащих речь, как основного источника информации для анализа эмоциональной окраски. Для каждой аудиозаписи проводится предварительная обработка, включая извлечени</w:t>
-      </w:r>
-      <w:r>
-        <w:rPr>
-          <w:rFonts w:cs="Times New Roman"/>
-        </w:rPr>
-        <w:t xml:space="preserve">е </w:t>
-      </w:r>
-      <w:proofErr w:type="gramStart"/>
-      <w:r>
-        <w:rPr>
-          <w:rFonts w:cs="Times New Roman"/>
-        </w:rPr>
-        <w:t>характеристик</w:t>
-      </w:r>
-      <w:proofErr w:type="gramEnd"/>
-      <w:r>
-        <w:rPr>
-          <w:rFonts w:cs="Times New Roman"/>
-        </w:rPr>
-        <w:t xml:space="preserve"> а именно мел-частотных </w:t>
-      </w:r>
-      <w:proofErr w:type="spellStart"/>
-      <w:r>
-        <w:rPr>
-          <w:rFonts w:cs="Times New Roman"/>
-        </w:rPr>
-        <w:t>кепстральных</w:t>
-      </w:r>
-      <w:proofErr w:type="spellEnd"/>
-      <w:r>
-        <w:rPr>
-          <w:rFonts w:cs="Times New Roman"/>
-        </w:rPr>
-        <w:t xml:space="preserve"> коэффициентов, их первой и второй производных, а также ряда статистических показателей. </w:t>
-      </w:r>
-    </w:p>
-    <w:p>
-      <w:pPr>
-        <w:spacing w:line="240" w:lineRule="auto"/>
-        <w:contextualSpacing/>
-        <w:rPr>
-          <w:rFonts w:cs="Times New Roman"/>
-        </w:rPr>
-      </w:pPr>
-      <w:r>
-        <w:rPr>
-          <w:rFonts w:cs="Times New Roman"/>
-        </w:rPr>
-        <w:t xml:space="preserve">2) </w:t>
+        <w:t>Отбор признаков:</w:t>
+      </w:r>
+    </w:p>
+    <w:p>
+      <w:pPr>
+        <w:spacing w:line="240" w:lineRule="auto"/>
+        <w:contextualSpacing/>
+        <w:rPr>
+          <w:rFonts w:cs="Times New Roman"/>
+        </w:rPr>
+      </w:pPr>
+      <w:r>
+        <w:rPr>
+          <w:rFonts w:cs="Times New Roman"/>
+        </w:rPr>
+        <w:t>Применяется  простой статистический метод, а именно LASSO для выбора наиболее информативных характеристик. Это позволяет снизить размерность признакового пространства и улучшить обобщающую способность модели, сохраняя при этом высокую точность классификации.</w:t>
+      </w:r>
+    </w:p>
+    <w:p>
+      <w:pPr>
+        <w:spacing w:line="240" w:lineRule="auto"/>
+        <w:contextualSpacing/>
+        <w:rPr>
+          <w:rFonts w:cs="Times New Roman"/>
+        </w:rPr>
+      </w:pPr>
+      <w:r>
+        <w:rPr>
+          <w:rFonts w:cs="Times New Roman"/>
+        </w:rPr>
+        <w:t xml:space="preserve">3) </w:t>
       </w:r>
       <w:r>
         <w:rPr>
@@ -636,51 +848,52 @@
           <w:b/>
           <w:bCs/>
         </w:rPr>
-        <w:t>Отбор признаков:</w:t>
-      </w:r>
-    </w:p>
-    <w:p>
-      <w:pPr>
-        <w:spacing w:line="240" w:lineRule="auto"/>
-        <w:contextualSpacing/>
-        <w:rPr>
-          <w:rFonts w:cs="Times New Roman"/>
-        </w:rPr>
-      </w:pPr>
-      <w:proofErr w:type="gramStart"/>
-      <w:r>
-        <w:rPr>
-          <w:rFonts w:cs="Times New Roman"/>
-        </w:rPr>
-        <w:t>Применяется  простой</w:t>
-      </w:r>
-      <w:proofErr w:type="gramEnd"/>
-      <w:r>
-        <w:rPr>
-          <w:rFonts w:cs="Times New Roman"/>
-        </w:rPr>
-        <w:t xml:space="preserve"> статистический метод, а именно LASSO для выбора наиболее </w:t>
-      </w:r>
-      <w:r>
-        <w:rPr>
-          <w:rFonts w:cs="Times New Roman"/>
-        </w:rPr>
-        <w:t>информативных характеристик. Это позволяет снизить размерность признакового пространства и улучшить обобщающую способность модели, сохраняя при этом высокую точность классификации.</w:t>
-      </w:r>
-    </w:p>
-    <w:p>
-      <w:pPr>
-        <w:spacing w:line="240" w:lineRule="auto"/>
-        <w:contextualSpacing/>
-        <w:rPr>
-          <w:rFonts w:cs="Times New Roman"/>
-        </w:rPr>
-      </w:pPr>
-      <w:r>
-        <w:rPr>
-          <w:rFonts w:cs="Times New Roman"/>
-        </w:rPr>
-        <w:t xml:space="preserve">3) </w:t>
+        <w:t>Модель классификации:</w:t>
+      </w:r>
+    </w:p>
+    <w:p>
+      <w:pPr>
+        <w:spacing w:line="240" w:lineRule="auto"/>
+        <w:contextualSpacing/>
+        <w:rPr>
+          <w:rFonts w:cs="Times New Roman"/>
+        </w:rPr>
+      </w:pPr>
+      <w:r>
+        <w:rPr>
+          <w:rFonts w:cs="Times New Roman"/>
+        </w:rPr>
+        <w:t>В качестве классификатора используется модель на основе линейного дискриминантного анализа.</w:t>
+      </w:r>
+    </w:p>
+    <w:p>
+      <w:pPr>
+        <w:spacing w:line="240" w:lineRule="auto"/>
+        <w:contextualSpacing/>
+        <w:rPr>
+          <w:rFonts w:cs="Times New Roman"/>
+        </w:rPr>
+      </w:pPr>
+      <w:r>
+        <w:rPr>
+          <w:rFonts w:cs="Times New Roman"/>
+        </w:rPr>
+        <w:t>Линейный дискриминантный анализ (ЛДА) — это статистический метод машинного обучения, который направлен на поиск линейных комбинаций признаков, наиболее эффективно разделяющих данные на различные классы. Принцип работы ЛДА заключается в поиске такого линейного преобразования признаков, которое максимизирует отношение межклассовой дисперсии к внутриклассовой дисперсии. Это достигается путем нахождения оптимальных весовых коэффициентов для линейной комбинации признаков, которые обеспечивают максимальное разделение между классами данных.</w:t>
+      </w:r>
+    </w:p>
+    <w:p>
+      <w:pPr>
+        <w:spacing w:line="240" w:lineRule="auto"/>
+        <w:contextualSpacing/>
+        <w:rPr>
+          <w:rFonts w:cs="Times New Roman"/>
+        </w:rPr>
+      </w:pPr>
+      <w:r>
+        <w:rPr>
+          <w:rFonts w:cs="Times New Roman"/>
+        </w:rPr>
+        <w:t xml:space="preserve">4) </w:t>
       </w:r>
       <w:r>
         <w:rPr>
@@ -688,70 +901,354 @@
           <w:b/>
           <w:bCs/>
         </w:rPr>
-        <w:t>Модель классификации:</w:t>
-      </w:r>
-    </w:p>
-    <w:p>
-      <w:pPr>
-        <w:spacing w:line="240" w:lineRule="auto"/>
-        <w:contextualSpacing/>
-        <w:rPr>
-          <w:rFonts w:cs="Times New Roman"/>
-        </w:rPr>
-      </w:pPr>
-      <w:r>
-        <w:rPr>
-          <w:rFonts w:cs="Times New Roman"/>
-        </w:rPr>
-        <w:t xml:space="preserve">В качестве классификатора используется </w:t>
-      </w:r>
-      <w:r>
-        <w:rPr>
-          <w:rFonts w:cs="Times New Roman"/>
-        </w:rPr>
-        <w:t>модель на основе линейного дискриминантного анализа.</w:t>
-      </w:r>
-    </w:p>
-    <w:p>
-      <w:pPr>
-        <w:spacing w:line="240" w:lineRule="auto"/>
-        <w:contextualSpacing/>
-        <w:rPr>
-          <w:rFonts w:cs="Times New Roman"/>
-        </w:rPr>
-      </w:pPr>
-      <w:r>
-        <w:rPr>
-          <w:rFonts w:cs="Times New Roman"/>
-        </w:rPr>
-        <w:t xml:space="preserve">Линейный дискриминантный анализ (ЛДА) — это статистический метод машинного обучения, который направлен на поиск линейных комбинаций признаков, наиболее эффективно разделяющих данные на различные классы. </w:t>
-      </w:r>
-      <w:r>
-        <w:rPr>
-          <w:rFonts w:cs="Times New Roman"/>
-        </w:rPr>
-        <w:t>Принцип работы ЛДА заключается в поиске такого линейного преобразования признаков, которое максимизирует отношение межклассовой дисперсии к внутриклассовой дисперсии. Это достигается путем нахождения оптимальных весовых коэффициентов для линейной комбинаци</w:t>
-      </w:r>
-      <w:r>
-        <w:rPr>
-          <w:rFonts w:cs="Times New Roman"/>
-        </w:rPr>
-        <w:t>и признаков, которые обеспечивают максимальное разделение между классами данных.</w:t>
-      </w:r>
-    </w:p>
-    <w:p>
-      <w:pPr>
-        <w:spacing w:line="240" w:lineRule="auto"/>
-        <w:contextualSpacing/>
-        <w:rPr>
-          <w:rFonts w:cs="Times New Roman"/>
-        </w:rPr>
-      </w:pPr>
-      <w:r>
-        <w:rPr>
-          <w:rFonts w:cs="Times New Roman"/>
-        </w:rPr>
-        <w:t xml:space="preserve">4) </w:t>
+        <w:t>Выходные данные:</w:t>
+      </w:r>
+    </w:p>
+    <w:p>
+      <w:pPr>
+        <w:spacing w:line="240" w:lineRule="auto"/>
+        <w:contextualSpacing/>
+        <w:rPr>
+          <w:rFonts w:cs="Times New Roman"/>
+        </w:rPr>
+      </w:pPr>
+      <w:r>
+        <w:rPr>
+          <w:rFonts w:cs="Times New Roman"/>
+        </w:rPr>
+        <w:t>В результате обработки система выдает прогноз эмоциональной окраски для каждой аудиозаписи, отображая вероятности принадлежности к различным эмоциональным категориям.</w:t>
+      </w:r>
+    </w:p>
+    <w:p>
+      <w:pPr>
+        <w:spacing w:line="240" w:lineRule="auto"/>
+        <w:contextualSpacing/>
+        <w:rPr>
+          <w:rFonts w:cs="Times New Roman"/>
+        </w:rPr>
+      </w:pPr>
+    </w:p>
+    <w:p>
+      <w:pPr>
+        <w:pStyle w:val="1"/>
+      </w:pPr>
+      <w:r>
+        <w:t>2. Процедура отбора признаков</w:t>
+      </w:r>
+    </w:p>
+    <w:p>
+      <w:pPr>
+        <w:spacing w:line="240" w:lineRule="auto"/>
+        <w:contextualSpacing/>
+        <w:rPr>
+          <w:rFonts w:cs="Times New Roman"/>
+        </w:rPr>
+      </w:pPr>
+      <w:r>
+        <w:rPr>
+          <w:rFonts w:cs="Times New Roman"/>
+          <w:highlight w:val="green"/>
+        </w:rPr>
+        <w:t>(САМОЕ ГЛАВНОЕ, ЧТО МЫ ХОТИМ ОПИСАТЬ – главный акцент!)</w:t>
+      </w:r>
+    </w:p>
+    <w:p>
+      <w:pPr>
+        <w:spacing w:line="240" w:lineRule="auto"/>
+        <w:contextualSpacing/>
+        <w:rPr>
+          <w:rFonts w:cs="Times New Roman"/>
+          <w:highlight w:val="green"/>
+        </w:rPr>
+      </w:pPr>
+      <w:r>
+        <w:rPr>
+          <w:rFonts w:cs="Times New Roman"/>
+          <w:highlight w:val="green"/>
+        </w:rPr>
+        <w:t xml:space="preserve">– Сказать, что мы решаем </w:t>
+      </w:r>
+      <w:proofErr w:type="spellStart"/>
+      <w:r>
+        <w:rPr>
+          <w:rFonts w:cs="Times New Roman"/>
+          <w:highlight w:val="green"/>
+        </w:rPr>
+        <w:t>многоклассовую</w:t>
+      </w:r>
+      <w:proofErr w:type="spellEnd"/>
+      <w:r>
+        <w:rPr>
+          <w:rFonts w:cs="Times New Roman"/>
+          <w:highlight w:val="green"/>
+        </w:rPr>
+        <w:t xml:space="preserve"> задачу;</w:t>
+      </w:r>
+    </w:p>
+    <w:p>
+      <w:pPr>
+        <w:spacing w:line="240" w:lineRule="auto"/>
+        <w:contextualSpacing/>
+        <w:rPr>
+          <w:rFonts w:cs="Times New Roman"/>
+          <w:highlight w:val="green"/>
+        </w:rPr>
+      </w:pPr>
+      <w:r>
+        <w:rPr>
+          <w:rFonts w:cs="Times New Roman"/>
+          <w:highlight w:val="green"/>
+        </w:rPr>
+        <w:t xml:space="preserve">– </w:t>
+      </w:r>
+      <w:proofErr w:type="spellStart"/>
+      <w:r>
+        <w:rPr>
+          <w:rFonts w:cs="Times New Roman"/>
+          <w:highlight w:val="green"/>
+        </w:rPr>
+        <w:t>Сведенение</w:t>
+      </w:r>
+      <w:proofErr w:type="spellEnd"/>
+      <w:r>
+        <w:rPr>
+          <w:rFonts w:cs="Times New Roman"/>
+          <w:highlight w:val="green"/>
+        </w:rPr>
+        <w:t xml:space="preserve"> </w:t>
+      </w:r>
+      <w:r>
+        <w:rPr>
+          <w:rFonts w:cs="Times New Roman"/>
+          <w:highlight w:val="green"/>
+          <w:lang w:val="en-US"/>
+        </w:rPr>
+        <w:t>K</w:t>
+      </w:r>
+      <w:r>
+        <w:rPr>
+          <w:rFonts w:cs="Times New Roman"/>
+          <w:highlight w:val="green"/>
+        </w:rPr>
+        <w:t xml:space="preserve">-классовой задачи к </w:t>
+      </w:r>
+      <w:r>
+        <w:rPr>
+          <w:rFonts w:cs="Times New Roman"/>
+          <w:highlight w:val="green"/>
+          <w:lang w:val="en-US"/>
+        </w:rPr>
+        <w:t>K</w:t>
+      </w:r>
+      <w:r>
+        <w:rPr>
+          <w:rFonts w:cs="Times New Roman"/>
+          <w:highlight w:val="green"/>
+        </w:rPr>
+        <w:t xml:space="preserve"> задачам бинарной классификации;</w:t>
+      </w:r>
+    </w:p>
+    <w:p>
+      <w:pPr>
+        <w:spacing w:line="240" w:lineRule="auto"/>
+        <w:contextualSpacing/>
+        <w:rPr>
+          <w:rFonts w:cs="Times New Roman"/>
+          <w:highlight w:val="green"/>
+        </w:rPr>
+      </w:pPr>
+      <w:r>
+        <w:rPr>
+          <w:rFonts w:cs="Times New Roman"/>
+          <w:highlight w:val="green"/>
+        </w:rPr>
+        <w:t xml:space="preserve">– Описание </w:t>
+      </w:r>
+      <w:proofErr w:type="spellStart"/>
+      <w:r>
+        <w:rPr>
+          <w:rFonts w:cs="Times New Roman"/>
+          <w:highlight w:val="green"/>
+        </w:rPr>
+        <w:t>Lasso</w:t>
+      </w:r>
+      <w:proofErr w:type="spellEnd"/>
+      <w:r>
+        <w:rPr>
+          <w:rFonts w:cs="Times New Roman"/>
+          <w:highlight w:val="green"/>
+        </w:rPr>
+        <w:t xml:space="preserve"> для ранжирования признаков, отбор сокращенного числа признаков после ранжирования.</w:t>
+      </w:r>
+    </w:p>
+    <w:p>
+      <w:pPr>
+        <w:spacing w:line="240" w:lineRule="auto"/>
+        <w:contextualSpacing/>
+        <w:rPr>
+          <w:rFonts w:cs="Times New Roman"/>
+        </w:rPr>
+      </w:pPr>
+      <w:r>
+        <w:rPr>
+          <w:rFonts w:cs="Times New Roman"/>
+          <w:highlight w:val="green"/>
+        </w:rPr>
+        <w:t xml:space="preserve">– Объединение признаков, полученных для </w:t>
+      </w:r>
+      <w:r>
+        <w:rPr>
+          <w:rFonts w:cs="Times New Roman"/>
+          <w:highlight w:val="green"/>
+          <w:lang w:val="en-US"/>
+        </w:rPr>
+        <w:t>K</w:t>
+      </w:r>
+      <w:r>
+        <w:rPr>
+          <w:rFonts w:cs="Times New Roman"/>
+          <w:highlight w:val="green"/>
+        </w:rPr>
+        <w:t xml:space="preserve"> бинарных классификаторов.</w:t>
+      </w:r>
+    </w:p>
+    <w:p>
+      <w:pPr>
+        <w:spacing w:line="240" w:lineRule="auto"/>
+        <w:contextualSpacing/>
+        <w:rPr>
+          <w:rFonts w:cs="Times New Roman"/>
+        </w:rPr>
+      </w:pPr>
+    </w:p>
+    <w:p>
+      <w:pPr>
+        <w:spacing w:line="240" w:lineRule="auto"/>
+        <w:contextualSpacing/>
+        <w:rPr>
+          <w:rFonts w:cs="Times New Roman"/>
+        </w:rPr>
+      </w:pPr>
+      <w:r>
+        <w:rPr>
+          <w:rFonts w:cs="Times New Roman"/>
+        </w:rPr>
+        <w:t xml:space="preserve">В рамках данной работы особое внимание уделялось отбору признаков. По мнению авторов это может способствовать повышение эффективности и интерпретируемости модели распознавания эмоций в речевом сигнале. В данном контексте, решая </w:t>
+      </w:r>
+      <w:proofErr w:type="spellStart"/>
+      <w:r>
+        <w:rPr>
+          <w:rFonts w:cs="Times New Roman"/>
+        </w:rPr>
+        <w:t>многоклассовую</w:t>
+      </w:r>
+      <w:proofErr w:type="spellEnd"/>
+      <w:r>
+        <w:rPr>
+          <w:rFonts w:cs="Times New Roman"/>
+        </w:rPr>
+        <w:t xml:space="preserve"> задачу, авторы стремились найти оптимальный подход, который включает в себя следующие важные этапы:</w:t>
+      </w:r>
+    </w:p>
+    <w:p>
+      <w:pPr>
+        <w:spacing w:line="240" w:lineRule="auto"/>
+        <w:contextualSpacing/>
+        <w:rPr>
+          <w:rFonts w:cs="Times New Roman"/>
+        </w:rPr>
+      </w:pPr>
+      <w:r>
+        <w:rPr>
+          <w:rFonts w:cs="Times New Roman"/>
+        </w:rPr>
+        <w:t xml:space="preserve">1) Сведение к бинарным классификациям: </w:t>
+      </w:r>
+      <w:proofErr w:type="spellStart"/>
+      <w:r>
+        <w:rPr>
+          <w:rFonts w:cs="Times New Roman"/>
+        </w:rPr>
+        <w:t>многоклассовая</w:t>
+      </w:r>
+      <w:proofErr w:type="spellEnd"/>
+      <w:r>
+        <w:rPr>
+          <w:rFonts w:cs="Times New Roman"/>
+        </w:rPr>
+        <w:t xml:space="preserve"> задача эффективно разбивается на K отдельных бинарных задач классификации, где каждая эмоция рассматривается отдельно. Это позволяет более точно адаптировать модель к каждой эмоциональной категории.</w:t>
+      </w:r>
+    </w:p>
+    <w:p>
+      <w:pPr>
+        <w:spacing w:line="240" w:lineRule="auto"/>
+        <w:contextualSpacing/>
+        <w:rPr>
+          <w:rFonts w:cs="Times New Roman"/>
+        </w:rPr>
+      </w:pPr>
+      <w:r>
+        <w:rPr>
+          <w:rFonts w:cs="Times New Roman"/>
+        </w:rPr>
+        <w:lastRenderedPageBreak/>
+        <w:t>2) Использование МЧКК для извлечения характеристик: МЧКК служит основой для извлечения признаков из речевых сигналов, предоставляя детальный аудио-анализ. Этот шаг формирует входные данные для дальнейшей обработки.</w:t>
+      </w:r>
+    </w:p>
+    <w:p>
+      <w:pPr>
+        <w:spacing w:line="240" w:lineRule="auto"/>
+        <w:contextualSpacing/>
+        <w:rPr>
+          <w:rFonts w:cs="Times New Roman"/>
+        </w:rPr>
+      </w:pPr>
+      <w:r>
+        <w:rPr>
+          <w:rFonts w:cs="Times New Roman"/>
+        </w:rPr>
+        <w:t>3) Применение метода L</w:t>
+      </w:r>
+      <w:r>
+        <w:rPr>
+          <w:rFonts w:cs="Times New Roman"/>
+          <w:lang w:val="en-US"/>
+        </w:rPr>
+        <w:t>ASSO</w:t>
+      </w:r>
+      <w:r>
+        <w:rPr>
+          <w:rFonts w:cs="Times New Roman"/>
+        </w:rPr>
+        <w:t xml:space="preserve"> для ранжирования признаков: процесс отбора признаков включает в себя использование метода L</w:t>
+      </w:r>
+      <w:r>
+        <w:rPr>
+          <w:rFonts w:cs="Times New Roman"/>
+          <w:lang w:val="en-US"/>
+        </w:rPr>
+        <w:t>ASSO</w:t>
+      </w:r>
+      <w:r>
+        <w:rPr>
+          <w:rFonts w:cs="Times New Roman"/>
+        </w:rPr>
+        <w:t>. Этот механизм не только выделяет наиболее важные характеристики, но и присваивает им веса, что дополнительно улучшает качество модели.</w:t>
+      </w:r>
+    </w:p>
+    <w:p>
+      <w:pPr>
+        <w:spacing w:line="240" w:lineRule="auto"/>
+        <w:contextualSpacing/>
+        <w:rPr>
+          <w:rFonts w:cs="Times New Roman"/>
+        </w:rPr>
+      </w:pPr>
+      <w:r>
+        <w:rPr>
+          <w:rFonts w:cs="Times New Roman"/>
+        </w:rPr>
+        <w:t xml:space="preserve">Следует отметить, что </w:t>
       </w:r>
       <w:r>
         <w:rPr>
@@ -759,542 +1256,131 @@
           <w:b/>
           <w:bCs/>
         </w:rPr>
-        <w:t>Выходные данные:</w:t>
-      </w:r>
-    </w:p>
-    <w:p>
-      <w:pPr>
-        <w:spacing w:line="240" w:lineRule="auto"/>
-        <w:contextualSpacing/>
-        <w:rPr>
-          <w:rFonts w:cs="Times New Roman"/>
-        </w:rPr>
-      </w:pPr>
-      <w:r>
-        <w:rPr>
-          <w:rFonts w:cs="Times New Roman"/>
-        </w:rPr>
-        <w:t xml:space="preserve">В результате обработки система выдает прогноз эмоциональной окраски для каждой аудиозаписи, отображая вероятности принадлежности к различным эмоциональным </w:t>
-      </w:r>
-      <w:r>
-        <w:rPr>
-          <w:rFonts w:cs="Times New Roman"/>
-        </w:rPr>
-        <w:t>категориям.</w:t>
-      </w:r>
-    </w:p>
-    <w:p>
-      <w:pPr>
-        <w:spacing w:line="240" w:lineRule="auto"/>
-        <w:contextualSpacing/>
-        <w:rPr>
-          <w:rFonts w:cs="Times New Roman"/>
-        </w:rPr>
-      </w:pPr>
-    </w:p>
-    <w:p>
-      <w:pPr>
-        <w:pStyle w:val="1"/>
-      </w:pPr>
-      <w:r>
-        <w:t>2. Процедура отбора признаков</w:t>
-      </w:r>
-    </w:p>
-    <w:p>
-      <w:pPr>
-        <w:spacing w:line="240" w:lineRule="auto"/>
-        <w:contextualSpacing/>
-        <w:rPr>
-          <w:rFonts w:cs="Times New Roman"/>
-        </w:rPr>
-      </w:pPr>
-      <w:r>
-        <w:rPr>
-          <w:rFonts w:cs="Times New Roman"/>
-          <w:highlight w:val="green"/>
-        </w:rPr>
-        <w:t>(САМОЕ ГЛАВНОЕ, ЧТО МЫ ХОТИМ ОПИСАТЬ – главный акцент!)</w:t>
-      </w:r>
-    </w:p>
-    <w:p>
-      <w:pPr>
-        <w:spacing w:line="240" w:lineRule="auto"/>
-        <w:contextualSpacing/>
-        <w:rPr>
-          <w:rFonts w:cs="Times New Roman"/>
-          <w:highlight w:val="green"/>
-        </w:rPr>
-      </w:pPr>
-      <w:r>
-        <w:rPr>
-          <w:rFonts w:cs="Times New Roman"/>
-          <w:highlight w:val="green"/>
-        </w:rPr>
-        <w:t xml:space="preserve">– Сказать, что мы решаем </w:t>
-      </w:r>
-      <w:proofErr w:type="spellStart"/>
-      <w:r>
-        <w:rPr>
-          <w:rFonts w:cs="Times New Roman"/>
-          <w:highlight w:val="green"/>
-        </w:rPr>
-        <w:t>многоклассовую</w:t>
-      </w:r>
-      <w:proofErr w:type="spellEnd"/>
-      <w:r>
-        <w:rPr>
-          <w:rFonts w:cs="Times New Roman"/>
-          <w:highlight w:val="green"/>
-        </w:rPr>
-        <w:t xml:space="preserve"> задачу;</w:t>
-      </w:r>
-    </w:p>
-    <w:p>
-      <w:pPr>
-        <w:spacing w:line="240" w:lineRule="auto"/>
-        <w:contextualSpacing/>
-        <w:rPr>
-          <w:rFonts w:cs="Times New Roman"/>
-          <w:highlight w:val="green"/>
-        </w:rPr>
-      </w:pPr>
-      <w:r>
-        <w:rPr>
-          <w:rFonts w:cs="Times New Roman"/>
-          <w:highlight w:val="green"/>
-        </w:rPr>
-        <w:t xml:space="preserve">– </w:t>
-      </w:r>
-      <w:proofErr w:type="spellStart"/>
-      <w:r>
-        <w:rPr>
-          <w:rFonts w:cs="Times New Roman"/>
-          <w:highlight w:val="green"/>
-        </w:rPr>
-        <w:t>Сведенение</w:t>
-      </w:r>
-      <w:proofErr w:type="spellEnd"/>
-      <w:r>
-        <w:rPr>
-          <w:rFonts w:cs="Times New Roman"/>
-          <w:highlight w:val="green"/>
-        </w:rPr>
-        <w:t xml:space="preserve"> </w:t>
-      </w:r>
-      <w:r>
-        <w:rPr>
-          <w:rFonts w:cs="Times New Roman"/>
-          <w:highlight w:val="green"/>
-          <w:lang w:val="en-US"/>
-        </w:rPr>
-        <w:t>K</w:t>
-      </w:r>
-      <w:r>
-        <w:rPr>
-          <w:rFonts w:cs="Times New Roman"/>
-          <w:highlight w:val="green"/>
-        </w:rPr>
-        <w:t xml:space="preserve">-классовой задачи к </w:t>
-      </w:r>
-      <w:r>
-        <w:rPr>
-          <w:rFonts w:cs="Times New Roman"/>
-          <w:highlight w:val="green"/>
-          <w:lang w:val="en-US"/>
-        </w:rPr>
-        <w:t>K</w:t>
-      </w:r>
-      <w:r>
-        <w:rPr>
-          <w:rFonts w:cs="Times New Roman"/>
-          <w:highlight w:val="green"/>
-        </w:rPr>
-        <w:t xml:space="preserve"> задачам бинарной классификации;</w:t>
-      </w:r>
-    </w:p>
-    <w:p>
-      <w:pPr>
-        <w:spacing w:line="240" w:lineRule="auto"/>
-        <w:contextualSpacing/>
-        <w:rPr>
-          <w:rFonts w:cs="Times New Roman"/>
-          <w:highlight w:val="green"/>
-        </w:rPr>
-      </w:pPr>
-      <w:r>
-        <w:rPr>
-          <w:rFonts w:cs="Times New Roman"/>
-          <w:highlight w:val="green"/>
-        </w:rPr>
-        <w:t xml:space="preserve">– Описание </w:t>
-      </w:r>
-      <w:proofErr w:type="spellStart"/>
-      <w:r>
-        <w:rPr>
-          <w:rFonts w:cs="Times New Roman"/>
-          <w:highlight w:val="green"/>
-        </w:rPr>
-        <w:t>Lasso</w:t>
-      </w:r>
-      <w:proofErr w:type="spellEnd"/>
-      <w:r>
-        <w:rPr>
-          <w:rFonts w:cs="Times New Roman"/>
-          <w:highlight w:val="green"/>
-        </w:rPr>
-        <w:t xml:space="preserve"> для ранжирования признак</w:t>
-      </w:r>
-      <w:r>
-        <w:rPr>
-          <w:rFonts w:cs="Times New Roman"/>
-          <w:highlight w:val="green"/>
-        </w:rPr>
-        <w:t>ов, отбор сокращенного числа признаков после ранжирования.</w:t>
-      </w:r>
-    </w:p>
-    <w:p>
-      <w:pPr>
-        <w:spacing w:line="240" w:lineRule="auto"/>
-        <w:contextualSpacing/>
-        <w:rPr>
-          <w:rFonts w:cs="Times New Roman"/>
-        </w:rPr>
-      </w:pPr>
-      <w:r>
-        <w:rPr>
-          <w:rFonts w:cs="Times New Roman"/>
-          <w:highlight w:val="green"/>
-        </w:rPr>
-        <w:t xml:space="preserve">– Объединение признаков, полученных для </w:t>
-      </w:r>
-      <w:r>
-        <w:rPr>
-          <w:rFonts w:cs="Times New Roman"/>
-          <w:highlight w:val="green"/>
-          <w:lang w:val="en-US"/>
-        </w:rPr>
-        <w:t>K</w:t>
-      </w:r>
-      <w:r>
-        <w:rPr>
-          <w:rFonts w:cs="Times New Roman"/>
-          <w:highlight w:val="green"/>
-        </w:rPr>
-        <w:t xml:space="preserve"> бинарных классификаторов.</w:t>
-      </w:r>
-    </w:p>
-    <w:p>
-      <w:pPr>
-        <w:spacing w:line="240" w:lineRule="auto"/>
-        <w:contextualSpacing/>
-        <w:rPr>
-          <w:rFonts w:cs="Times New Roman"/>
-        </w:rPr>
-      </w:pPr>
-    </w:p>
-    <w:p>
-      <w:pPr>
-        <w:spacing w:line="240" w:lineRule="auto"/>
-        <w:contextualSpacing/>
-        <w:rPr>
-          <w:rFonts w:cs="Times New Roman"/>
-        </w:rPr>
-      </w:pPr>
-      <w:r>
-        <w:rPr>
-          <w:rFonts w:cs="Times New Roman"/>
-        </w:rPr>
-        <w:t xml:space="preserve">В рамках данной работы особое внимание уделялось </w:t>
-      </w:r>
-      <w:r>
-        <w:rPr>
-          <w:rFonts w:cs="Times New Roman"/>
-        </w:rPr>
-        <w:t>отбору признаков. По мнению авторов это может способствовать повышение эффекти</w:t>
-      </w:r>
-      <w:r>
-        <w:rPr>
-          <w:rFonts w:cs="Times New Roman"/>
-        </w:rPr>
-        <w:t xml:space="preserve">вности и интерпретируемости модели распознавания эмоций в речевом сигнале. В данном контексте, решая </w:t>
-      </w:r>
-      <w:proofErr w:type="spellStart"/>
-      <w:r>
-        <w:rPr>
-          <w:rFonts w:cs="Times New Roman"/>
-        </w:rPr>
-        <w:t>многоклассовую</w:t>
-      </w:r>
-      <w:proofErr w:type="spellEnd"/>
-      <w:r>
-        <w:rPr>
-          <w:rFonts w:cs="Times New Roman"/>
-        </w:rPr>
-        <w:t xml:space="preserve"> задачу, авторы стремились найти оптимальный подход, который включает в себя следующие важные этапы:</w:t>
-      </w:r>
-    </w:p>
-    <w:p>
-      <w:pPr>
-        <w:spacing w:line="240" w:lineRule="auto"/>
-        <w:contextualSpacing/>
-        <w:rPr>
-          <w:rFonts w:cs="Times New Roman"/>
-        </w:rPr>
-      </w:pPr>
-      <w:r>
-        <w:rPr>
-          <w:rFonts w:cs="Times New Roman"/>
-        </w:rPr>
-        <w:t xml:space="preserve">1) Сведение к бинарным классификациям: </w:t>
-      </w:r>
-      <w:proofErr w:type="spellStart"/>
-      <w:r>
-        <w:rPr>
-          <w:rFonts w:cs="Times New Roman"/>
-        </w:rPr>
-        <w:t>м</w:t>
-      </w:r>
-      <w:r>
-        <w:rPr>
-          <w:rFonts w:cs="Times New Roman"/>
-        </w:rPr>
-        <w:t>ногоклассовая</w:t>
-      </w:r>
-      <w:proofErr w:type="spellEnd"/>
-      <w:r>
-        <w:rPr>
-          <w:rFonts w:cs="Times New Roman"/>
-        </w:rPr>
-        <w:t xml:space="preserve"> задача эффективно разбивается на K отдельных бинарных задач классификации, где каждая эмоция рассматривается отдельно. Это позволяет более точно адаптировать модель к каждой эмоциональной категории.</w:t>
-      </w:r>
-    </w:p>
-    <w:p>
-      <w:pPr>
-        <w:spacing w:line="240" w:lineRule="auto"/>
-        <w:contextualSpacing/>
-        <w:rPr>
-          <w:rFonts w:cs="Times New Roman"/>
-        </w:rPr>
-      </w:pPr>
-      <w:r>
-        <w:rPr>
-          <w:rFonts w:cs="Times New Roman"/>
-        </w:rPr>
-        <w:t>2) Использование МЧКК для извлечения характ</w:t>
-      </w:r>
-      <w:r>
-        <w:rPr>
-          <w:rFonts w:cs="Times New Roman"/>
-        </w:rPr>
-        <w:t>еристик: МЧКК служит основой для извлечения признаков из речевых сигналов, предоставляя детальный аудио-анализ. Этот шаг формирует входные данные для дальнейшей обработки.</w:t>
-      </w:r>
-    </w:p>
-    <w:p>
-      <w:pPr>
-        <w:spacing w:line="240" w:lineRule="auto"/>
-        <w:contextualSpacing/>
-        <w:rPr>
-          <w:rFonts w:cs="Times New Roman"/>
-        </w:rPr>
-      </w:pPr>
-      <w:r>
-        <w:rPr>
-          <w:rFonts w:cs="Times New Roman"/>
-        </w:rPr>
-        <w:t xml:space="preserve">3) Применение метода </w:t>
-      </w:r>
-      <w:r>
-        <w:rPr>
-          <w:rFonts w:cs="Times New Roman"/>
-        </w:rPr>
-        <w:t>L</w:t>
-      </w:r>
-      <w:r>
-        <w:rPr>
-          <w:rFonts w:cs="Times New Roman"/>
-          <w:lang w:val="en-US"/>
-        </w:rPr>
-        <w:t>ASSO</w:t>
-      </w:r>
-      <w:r>
-        <w:rPr>
-          <w:rFonts w:cs="Times New Roman"/>
-        </w:rPr>
-        <w:t xml:space="preserve"> для ранжирования признаков: процесс отбора признаков вклю</w:t>
-      </w:r>
-      <w:r>
-        <w:rPr>
-          <w:rFonts w:cs="Times New Roman"/>
-        </w:rPr>
-        <w:t>чает в себя использование метода L</w:t>
-      </w:r>
-      <w:r>
-        <w:rPr>
-          <w:rFonts w:cs="Times New Roman"/>
-          <w:lang w:val="en-US"/>
-        </w:rPr>
-        <w:t>ASSO</w:t>
-      </w:r>
-      <w:r>
-        <w:rPr>
-          <w:rFonts w:cs="Times New Roman"/>
-        </w:rPr>
-        <w:t>. Этот механизм не только выделяет наиболее важные характеристики, но и присваивает им веса, что дополнительно улучшает качество модели.</w:t>
-      </w:r>
-    </w:p>
-    <w:p>
-      <w:pPr>
-        <w:spacing w:line="240" w:lineRule="auto"/>
-        <w:contextualSpacing/>
-        <w:rPr>
-          <w:rFonts w:cs="Times New Roman"/>
-        </w:rPr>
-      </w:pPr>
-      <w:r>
-        <w:rPr>
-          <w:rFonts w:cs="Times New Roman"/>
-        </w:rPr>
-        <w:t xml:space="preserve">Следует отметить, что </w:t>
+        <w:t>метод L</w:t>
       </w:r>
       <w:r>
         <w:rPr>
           <w:rFonts w:cs="Times New Roman"/>
           <w:b/>
           <w:bCs/>
-        </w:rPr>
-        <w:t>метод L</w:t>
+          <w:lang w:val="en-US"/>
+        </w:rPr>
+        <w:t>ASSO</w:t>
       </w:r>
       <w:r>
         <w:rPr>
           <w:rFonts w:cs="Times New Roman"/>
           <w:b/>
           <w:bCs/>
-          <w:lang w:val="en-US"/>
-        </w:rPr>
-        <w:t>ASSO</w:t>
-      </w:r>
+        </w:rPr>
+        <w:t xml:space="preserve"> (</w:t>
+      </w:r>
+      <w:proofErr w:type="spellStart"/>
       <w:r>
         <w:rPr>
           <w:rFonts w:cs="Times New Roman"/>
           <w:b/>
           <w:bCs/>
         </w:rPr>
-        <w:t xml:space="preserve"> (</w:t>
-      </w:r>
-      <w:proofErr w:type="spellStart"/>
+        <w:t>Least</w:t>
+      </w:r>
+      <w:proofErr w:type="spellEnd"/>
       <w:r>
         <w:rPr>
           <w:rFonts w:cs="Times New Roman"/>
           <w:b/>
           <w:bCs/>
         </w:rPr>
-        <w:t>Least</w:t>
-      </w:r>
-      <w:proofErr w:type="spellEnd"/>
+        <w:t xml:space="preserve"> </w:t>
+      </w:r>
+      <w:proofErr w:type="spellStart"/>
       <w:r>
         <w:rPr>
           <w:rFonts w:cs="Times New Roman"/>
           <w:b/>
           <w:bCs/>
         </w:rPr>
-        <w:t xml:space="preserve"> </w:t>
-      </w:r>
-      <w:proofErr w:type="spellStart"/>
+        <w:t>Absolute</w:t>
+      </w:r>
+      <w:proofErr w:type="spellEnd"/>
       <w:r>
         <w:rPr>
           <w:rFonts w:cs="Times New Roman"/>
           <w:b/>
           <w:bCs/>
         </w:rPr>
-        <w:t>Absolute</w:t>
-      </w:r>
-      <w:proofErr w:type="spellEnd"/>
+        <w:t xml:space="preserve"> </w:t>
+      </w:r>
+      <w:proofErr w:type="spellStart"/>
       <w:r>
         <w:rPr>
           <w:rFonts w:cs="Times New Roman"/>
           <w:b/>
           <w:bCs/>
         </w:rPr>
-        <w:t xml:space="preserve"> </w:t>
-      </w:r>
-      <w:proofErr w:type="spellStart"/>
+        <w:t>Shrinkage</w:t>
+      </w:r>
+      <w:proofErr w:type="spellEnd"/>
       <w:r>
         <w:rPr>
           <w:rFonts w:cs="Times New Roman"/>
           <w:b/>
           <w:bCs/>
         </w:rPr>
-        <w:t>Shrinkage</w:t>
-      </w:r>
-      <w:proofErr w:type="spellEnd"/>
+        <w:t xml:space="preserve"> </w:t>
+      </w:r>
+      <w:proofErr w:type="spellStart"/>
       <w:r>
         <w:rPr>
           <w:rFonts w:cs="Times New Roman"/>
           <w:b/>
           <w:bCs/>
         </w:rPr>
-        <w:t xml:space="preserve"> </w:t>
-      </w:r>
-      <w:proofErr w:type="spellStart"/>
+        <w:t>and</w:t>
+      </w:r>
+      <w:proofErr w:type="spellEnd"/>
       <w:r>
         <w:rPr>
           <w:rFonts w:cs="Times New Roman"/>
           <w:b/>
           <w:bCs/>
         </w:rPr>
-        <w:t>and</w:t>
-      </w:r>
-      <w:proofErr w:type="spellEnd"/>
+        <w:t xml:space="preserve"> </w:t>
+      </w:r>
+      <w:proofErr w:type="spellStart"/>
       <w:r>
         <w:rPr>
           <w:rFonts w:cs="Times New Roman"/>
           <w:b/>
           <w:bCs/>
         </w:rPr>
-        <w:t xml:space="preserve"> </w:t>
-      </w:r>
-      <w:proofErr w:type="spellStart"/>
+        <w:t>Selection</w:t>
+      </w:r>
+      <w:proofErr w:type="spellEnd"/>
       <w:r>
         <w:rPr>
           <w:rFonts w:cs="Times New Roman"/>
           <w:b/>
           <w:bCs/>
         </w:rPr>
-        <w:t>Selection</w:t>
-      </w:r>
-      <w:proofErr w:type="spellEnd"/>
+        <w:t xml:space="preserve"> </w:t>
+      </w:r>
+      <w:proofErr w:type="spellStart"/>
       <w:r>
         <w:rPr>
           <w:rFonts w:cs="Times New Roman"/>
           <w:b/>
           <w:bCs/>
         </w:rPr>
-        <w:t xml:space="preserve"> </w:t>
-      </w:r>
-      <w:proofErr w:type="spellStart"/>
+        <w:t>Operator</w:t>
+      </w:r>
+      <w:proofErr w:type="spellEnd"/>
       <w:r>
         <w:rPr>
           <w:rFonts w:cs="Times New Roman"/>
           <w:b/>
           <w:bCs/>
         </w:rPr>
-        <w:t>Operato</w:t>
-      </w:r>
-      <w:r>
-        <w:rPr>
-          <w:rFonts w:cs="Times New Roman"/>
-          <w:b/>
-          <w:bCs/>
-        </w:rPr>
-        <w:t>r</w:t>
-      </w:r>
-      <w:proofErr w:type="spellEnd"/>
-      <w:r>
-        <w:rPr>
-          <w:rFonts w:cs="Times New Roman"/>
-          <w:b/>
-          <w:bCs/>
-        </w:rPr>
         <w:t>)</w:t>
       </w:r>
       <w:r>
@@ -1315,13 +1401,7 @@
         <w:rPr>
           <w:rFonts w:cs="Times New Roman"/>
         </w:rPr>
-        <w:t xml:space="preserve"> некоторые из них. В контексте ранжирования пр</w:t>
-      </w:r>
-      <w:r>
-        <w:rPr>
-          <w:rFonts w:cs="Times New Roman"/>
-        </w:rPr>
-        <w:t xml:space="preserve">изнаков, </w:t>
+        <w:t xml:space="preserve"> некоторые из них. В контексте ранжирования признаков, </w:t>
       </w:r>
       <w:proofErr w:type="spellStart"/>
       <w:r>
@@ -1439,7 +1519,6 @@
                   <w:rPr>
                     <w:rFonts w:ascii="Cambria Math" w:hAnsi="Cambria Math"/>
                   </w:rPr>
-                  <w:lastRenderedPageBreak/>
                   <m:t>min</m:t>
                 </m:r>
                 <m:r>
@@ -1497,13 +1576,7 @@
                       <w:rPr>
                         <w:rFonts w:ascii="Cambria Math" w:hAnsi="Cambria Math"/>
                       </w:rPr>
-                      <m:t>i</m:t>
-                    </m:r>
-                    <m:r>
-                      <w:rPr>
-                        <w:rFonts w:ascii="Cambria Math" w:hAnsi="Cambria Math"/>
-                      </w:rPr>
-                      <m:t>=1</m:t>
+                      <m:t>i=1</m:t>
                     </m:r>
                   </m:sub>
                   <m:sup>
@@ -1572,13 +1645,7 @@
                       <w:rPr>
                         <w:rFonts w:ascii="Cambria Math" w:hAnsi="Cambria Math"/>
                       </w:rPr>
-                      <m:t>j</m:t>
-                    </m:r>
-                    <m:r>
-                      <w:rPr>
-                        <w:rFonts w:ascii="Cambria Math" w:hAnsi="Cambria Math"/>
-                      </w:rPr>
-                      <m:t>=1</m:t>
+                      <m:t>j=1</m:t>
                     </m:r>
                   </m:sub>
                   <m:sup>
@@ -1675,13 +1742,7 @@
                   <w:rPr>
                     <w:rFonts w:ascii="Cambria Math" w:hAnsi="Cambria Math"/>
                   </w:rPr>
-                  <m:t>+</m:t>
-                </m:r>
-                <m:r>
-                  <w:rPr>
-                    <w:rFonts w:ascii="Cambria Math" w:hAnsi="Cambria Math"/>
-                  </w:rPr>
-                  <m:t>λ</m:t>
+                  <m:t>+λ</m:t>
                 </m:r>
                 <m:nary>
                   <m:naryPr>
@@ -1697,13 +1758,7 @@
                       <w:rPr>
                         <w:rFonts w:ascii="Cambria Math" w:hAnsi="Cambria Math"/>
                       </w:rPr>
-                      <m:t>j</m:t>
-                    </m:r>
-                    <m:r>
-                      <w:rPr>
-                        <w:rFonts w:ascii="Cambria Math" w:hAnsi="Cambria Math"/>
-                      </w:rPr>
-                      <m:t>=1</m:t>
+                      <m:t>j=1</m:t>
                     </m:r>
                   </m:sub>
                   <m:sup>
@@ -1782,7 +1837,7 @@
                 <w:rFonts w:cs="Times New Roman"/>
               </w:rPr>
             </w:pPr>
-            <w:bookmarkStart w:id="0" w:name="_Ref127985134"/>
+            <w:bookmarkStart w:id="1" w:name="_Ref127985134"/>
             <w:r>
               <w:rPr>
                 <w:rFonts w:eastAsia="Calibri"/>
@@ -1819,7 +1874,7 @@
               </w:rPr>
               <w:fldChar w:fldCharType="end"/>
             </w:r>
-            <w:bookmarkEnd w:id="0"/>
+            <w:bookmarkEnd w:id="1"/>
             <w:r>
               <w:rPr>
                 <w:rFonts w:eastAsia="Calibri"/>
@@ -2096,13 +2151,7 @@
         <w:rPr>
           <w:rFonts w:cs="Times New Roman"/>
         </w:rPr>
-        <w:t xml:space="preserve"> - параметр регуляризации. </w:t>
-      </w:r>
-      <w:r>
-        <w:rPr>
-          <w:rFonts w:cs="Times New Roman"/>
-        </w:rPr>
-        <w:t xml:space="preserve">При увеличении λ </w:t>
+        <w:t xml:space="preserve"> - параметр регуляризации. При увеличении λ </w:t>
       </w:r>
       <w:proofErr w:type="spellStart"/>
       <w:r>
@@ -2159,63 +2208,43 @@
       </w:r>
       <w:proofErr w:type="spellEnd"/>
       <w:r>
-        <w:t xml:space="preserve"> и ранжирования признаков по их важности, следующим шагом является отбор сокращенного</w:t>
-      </w:r>
-      <w:r>
-        <w:t xml:space="preserve"> числа признаков. Этот этап позволяет выбрать оптимальное подмножество наиболее значимых признаков, снижая размерность данных и устраняя избыточность.</w:t>
-      </w:r>
-    </w:p>
-    <w:p>
-      <w:pPr>
-        <w:spacing w:line="240" w:lineRule="auto"/>
-        <w:contextualSpacing/>
-        <w:rPr>
-          <w:rFonts w:cs="Times New Roman"/>
-        </w:rPr>
-      </w:pPr>
-      <w:r>
-        <w:t>Одним из подходов к отбору сокращенного числа признаков является установка порогового значения на веса пр</w:t>
-      </w:r>
-      <w:r>
-        <w:t>изнаков и отбор только тех, чьи веса превышают этот порог. Такой механизм позволяет создать более простую и интерпретируемую модель, которая все еще обладает высокой предсказательной силой.</w:t>
-      </w:r>
-    </w:p>
-    <w:p>
-      <w:pPr>
-        <w:spacing w:line="240" w:lineRule="auto"/>
-        <w:contextualSpacing/>
-        <w:rPr>
-          <w:rFonts w:cs="Times New Roman"/>
-        </w:rPr>
-      </w:pPr>
-      <w:r>
-        <w:t>5) Объединение признаков для K бинарных классификаторов: признаки,</w:t>
-      </w:r>
-      <w:r>
-        <w:t xml:space="preserve"> выделенные для каждой из K бинарных задач классификации, объединяются. Этот этап обеспечивает комплексный и гармоничный подход к распознаванию эмоций в речевом сигнале, где каждая эмоция получает оптимальный вес в итоговой модели.</w:t>
-      </w:r>
-    </w:p>
-    <w:p>
-      <w:pPr>
-        <w:spacing w:line="240" w:lineRule="auto"/>
-        <w:contextualSpacing/>
-        <w:rPr>
-          <w:rFonts w:cs="Times New Roman"/>
-        </w:rPr>
-      </w:pPr>
-      <w:r>
-        <w:t xml:space="preserve">Согласно предположению </w:t>
-      </w:r>
-      <w:proofErr w:type="gramStart"/>
-      <w:r>
-        <w:t>а</w:t>
-      </w:r>
-      <w:r>
-        <w:t>второв</w:t>
-      </w:r>
-      <w:proofErr w:type="gramEnd"/>
-      <w:r>
-        <w:t xml:space="preserve"> такая стратегия отбора признаков может помочь не только обеспечивает точность в решении </w:t>
+        <w:t xml:space="preserve"> и ранжирования признаков по их важности, следующим шагом является отбор сокращенного числа признаков. Этот этап позволяет выбрать оптимальное подмножество наиболее значимых признаков, снижая размерность данных и устраняя избыточность.</w:t>
+      </w:r>
+    </w:p>
+    <w:p>
+      <w:pPr>
+        <w:spacing w:line="240" w:lineRule="auto"/>
+        <w:contextualSpacing/>
+        <w:rPr>
+          <w:rFonts w:cs="Times New Roman"/>
+        </w:rPr>
+      </w:pPr>
+      <w:r>
+        <w:t>Одним из подходов к отбору сокращенного числа признаков является установка порогового значения на веса признаков и отбор только тех, чьи веса превышают этот порог. Такой механизм позволяет создать более простую и интерпретируемую модель, которая все еще обладает высокой предсказательной силой.</w:t>
+      </w:r>
+    </w:p>
+    <w:p>
+      <w:pPr>
+        <w:spacing w:line="240" w:lineRule="auto"/>
+        <w:contextualSpacing/>
+        <w:rPr>
+          <w:rFonts w:cs="Times New Roman"/>
+        </w:rPr>
+      </w:pPr>
+      <w:r>
+        <w:t>5) Объединение признаков для K бинарных классификаторов: признаки, выделенные для каждой из K бинарных задач классификации, объединяются. Этот этап обеспечивает комплексный и гармоничный подход к распознаванию эмоций в речевом сигнале, где каждая эмоция получает оптимальный вес в итоговой модели.</w:t>
+      </w:r>
+    </w:p>
+    <w:p>
+      <w:pPr>
+        <w:spacing w:line="240" w:lineRule="auto"/>
+        <w:contextualSpacing/>
+        <w:rPr>
+          <w:rFonts w:cs="Times New Roman"/>
+        </w:rPr>
+      </w:pPr>
+      <w:r>
+        <w:t xml:space="preserve">Согласно предположению авторов такая стратегия отбора признаков может помочь не только обеспечивает точность в решении </w:t>
       </w:r>
       <w:proofErr w:type="spellStart"/>
       <w:r>
@@ -2256,14 +2285,7 @@
           <w:rFonts w:cs="Times New Roman"/>
           <w:highlight w:val="green"/>
         </w:rPr>
-        <w:t>– КР</w:t>
-      </w:r>
-      <w:r>
-        <w:rPr>
-          <w:rFonts w:cs="Times New Roman"/>
-          <w:highlight w:val="green"/>
-        </w:rPr>
-        <w:t>АТКОЕ</w:t>
+        <w:t>– КРАТКОЕ</w:t>
       </w:r>
       <w:r>
         <w:rPr>
@@ -2377,25 +2399,13 @@
         <w:rPr>
           <w:color w:val="000000" w:themeColor="text1"/>
         </w:rPr>
-        <w:t xml:space="preserve">В данной работе речевые признаки рассчитывались на основании МЧКК </w:t>
-      </w:r>
-      <w:r>
-        <w:rPr>
-          <w:color w:val="000000" w:themeColor="text1"/>
-        </w:rPr>
-        <w:t xml:space="preserve">[8]. </w:t>
+        <w:t xml:space="preserve">В данной работе речевые признаки рассчитывались на основании МЧКК [8]. </w:t>
       </w:r>
       <w:r>
         <w:rPr>
           <w:rFonts w:eastAsia="Times New Roman"/>
         </w:rPr>
-        <w:t>Расчет МЧКК относится к методам кратковременного анализа речево</w:t>
-      </w:r>
-      <w:r>
-        <w:rPr>
-          <w:rFonts w:eastAsia="Times New Roman"/>
-        </w:rPr>
-        <w:t xml:space="preserve">го сигнала, которые предполагают разбиение сигнала на фреймы (короткие сегменты). </w:t>
+        <w:t xml:space="preserve">Расчет МЧКК относится к методам кратковременного анализа речевого сигнала, которые предполагают разбиение сигнала на фреймы (короткие сегменты). </w:t>
       </w:r>
       <w:r>
         <w:rPr>
@@ -2442,6 +2452,7 @@
           <w:noProof/>
           <w:highlight w:val="red"/>
         </w:rPr>
+        <w:lastRenderedPageBreak/>
         <w:pict w14:anchorId="0D9A1670">
           <v:rect id="_x0000_tole_rId5" o:spid="_x0000_s1036" style="position:absolute;left:0;text-align:left;margin-left:.05pt;margin-top:.05pt;width:50pt;height:50pt;z-index:251657216;visibility:visible;mso-wrap-style:square;mso-wrap-distance-left:0;mso-wrap-distance-top:0;mso-wrap-distance-right:0;mso-wrap-distance-bottom:0;mso-position-horizontal:absolute;mso-position-horizontal-relative:text;mso-position-vertical:absolute;mso-position-vertical-relative:text;v-text-anchor:top" o:gfxdata="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" filled="f" stroked="f" strokeweight="0"/>
         </w:pict>
@@ -2484,7 +2495,7 @@
                     </pic:cNvPicPr>
                   </pic:nvPicPr>
                   <pic:blipFill>
-                    <a:blip r:embed="rId6"/>
+                    <a:blip r:embed="rId7"/>
                     <a:stretch>
                       <a:fillRect/>
                     </a:stretch>
@@ -2530,25 +2541,10 @@
           <w:i/>
           <w:iCs/>
         </w:rPr>
-        <w:t>исходных признако</w:t>
-      </w:r>
-      <w:r>
-        <w:rPr>
-          <w:i/>
-          <w:iCs/>
-        </w:rPr>
-        <w:t>в</w:t>
-      </w:r>
-      <w:r>
-        <w:t xml:space="preserve"> были включены среднее значение МЧКК </w:t>
-      </w:r>
-      <w:proofErr w:type="gramStart"/>
-      <w:r>
-        <w:t>( признаков</w:t>
-      </w:r>
-      <w:proofErr w:type="gramEnd"/>
-      <w:r>
-        <w:t xml:space="preserve">), среднеквадратичное отклонение МЧКК ( признаков), среднее от первой и второй производных от МЧКК (признаков), их среднеквадратическое отклонение (), а также коэффициент асимметрии, эксцесс и </w:t>
+        <w:t>исходных признаков</w:t>
+      </w:r>
+      <w:r>
+        <w:t xml:space="preserve"> были включены среднее значение МЧКК ( признаков), среднеквадратичное отклонение МЧКК ( признаков), среднее от первой и второй производных от МЧКК (признаков), их среднеквадратическое отклонение (), а также коэффициент асимметрии, эксцесс и </w:t>
       </w:r>
       <w:proofErr w:type="spellStart"/>
       <w:r>
@@ -2556,15 +2552,7 @@
       </w:r>
       <w:proofErr w:type="spellEnd"/>
       <w:r>
-        <w:t xml:space="preserve"> размах (по  признаков для каждой характеристики соответственно). Таким образом, для каждого аудиофайла мы </w:t>
-      </w:r>
-      <w:proofErr w:type="gramStart"/>
-      <w:r>
-        <w:t>получаем  -</w:t>
-      </w:r>
-      <w:proofErr w:type="gramEnd"/>
-      <w:r>
-        <w:t xml:space="preserve">компонентный вектор </w:t>
+        <w:t xml:space="preserve"> размах (по  признаков для каждой характеристики соответственно). Таким образом, для каждого аудиофайла мы получаем  -компонентный вектор </w:t>
       </w:r>
       <w:proofErr w:type="spellStart"/>
       <w:r>
@@ -2593,7 +2581,6 @@
         <w:rPr>
           <w:rFonts w:cs="Times New Roman"/>
         </w:rPr>
-        <w:lastRenderedPageBreak/>
         <w:t>skewness</w:t>
       </w:r>
       <w:proofErr w:type="spellEnd"/>
@@ -2636,13 +2623,7 @@
         <w:rPr>
           <w:rFonts w:cs="Times New Roman"/>
         </w:rPr>
-        <w:t>r</w:t>
-      </w:r>
-      <w:r>
-        <w:rPr>
-          <w:rFonts w:cs="Times New Roman"/>
-        </w:rPr>
-        <w:t>ange</w:t>
+        <w:t>range</w:t>
       </w:r>
       <w:proofErr w:type="spellEnd"/>
       <w:r>
@@ -2706,13 +2687,7 @@
         <w:rPr>
           <w:rFonts w:cs="Times New Roman"/>
         </w:rPr>
-        <w:t xml:space="preserve"> для </w:t>
-      </w:r>
-      <w:r>
-        <w:rPr>
-          <w:rFonts w:cs="Times New Roman"/>
-        </w:rPr>
-        <w:t>ранжирования признаков и отбора оптимального подмножества характеристик, как было сказано выше.</w:t>
+        <w:t xml:space="preserve"> для ранжирования признаков и отбора оптимального подмножества характеристик, как было сказано выше.</w:t>
       </w:r>
     </w:p>
     <w:p>
@@ -2739,39 +2714,7 @@
           <w:sz w:val="22"/>
           <w:szCs w:val="22"/>
         </w:rPr>
-        <w:t xml:space="preserve">Для тестирования </w:t>
-      </w:r>
-      <w:r>
-        <w:rPr>
-          <w:color w:val="000000" w:themeColor="text1"/>
-          <w:sz w:val="22"/>
-          <w:szCs w:val="22"/>
-        </w:rPr>
-        <w:t>классификатора</w:t>
-      </w:r>
-      <w:r>
-        <w:rPr>
-          <w:color w:val="000000" w:themeColor="text1"/>
-          <w:sz w:val="22"/>
-          <w:szCs w:val="22"/>
-        </w:rPr>
-        <w:t xml:space="preserve"> использовался метод</w:t>
-      </w:r>
-      <w:r>
-        <w:rPr>
-          <w:color w:val="000000" w:themeColor="text1"/>
-          <w:sz w:val="22"/>
-          <w:szCs w:val="22"/>
-        </w:rPr>
-        <w:t xml:space="preserve"> перекрестной проверки по</w:t>
-      </w:r>
-      <w:r>
-        <w:rPr>
-          <w:color w:val="000000" w:themeColor="text1"/>
-          <w:sz w:val="22"/>
-          <w:szCs w:val="22"/>
-        </w:rPr>
-        <w:t xml:space="preserve"> </w:t>
+        <w:t xml:space="preserve">Для тестирования классификатора использовался метод перекрестной проверки по </w:t>
       </w:r>
       <w:r>
         <w:pict w14:anchorId="1A505E51">
@@ -2801,10 +2744,10 @@
       </w:r>
       <w:r>
         <w:object w:dxaOrig="190" w:dyaOrig="258" w14:anchorId="183EF902">
-          <v:shape id="ole_rId3" o:spid="_x0000_i1025" type="#_x0000_t75" style="width:9.45pt;height:13pt;visibility:visible;mso-wrap-distance-right:0" o:ole="">
-            <v:imagedata r:id="rId7" o:title=""/>
+          <v:shape id="ole_rId3" o:spid="_x0000_i1025" type="#_x0000_t75" style="width:9.75pt;height:12.75pt;visibility:visible;mso-wrap-distance-right:0" o:ole="">
+            <v:imagedata r:id="rId8" o:title=""/>
           </v:shape>
-          <o:OLEObject Type="Embed" ProgID="Equation.DSMT4" ShapeID="ole_rId3" DrawAspect="Content" ObjectID="_1769265104" r:id="rId8"/>
+          <o:OLEObject Type="Embed" ProgID="Equation.DSMT4" ShapeID="ole_rId3" DrawAspect="Content" ObjectID="_1769519756" r:id="rId9"/>
         </w:object>
       </w:r>
       <w:r>
@@ -2813,15 +2756,7 @@
           <w:sz w:val="22"/>
           <w:szCs w:val="22"/>
         </w:rPr>
-        <w:t xml:space="preserve"> блокам </w:t>
-      </w:r>
-      <w:r>
-        <w:rPr>
-          <w:color w:val="000000" w:themeColor="text1"/>
-          <w:sz w:val="22"/>
-          <w:szCs w:val="22"/>
-        </w:rPr>
-        <w:t>(</w:t>
+        <w:t xml:space="preserve"> блокам (</w:t>
       </w:r>
       <w:r>
         <w:rPr>
@@ -2873,63 +2808,25 @@
           <w:sz w:val="22"/>
           <w:szCs w:val="22"/>
         </w:rPr>
-        <w:t>) [</w:t>
-      </w:r>
-      <w:r>
-        <w:rPr>
-          <w:color w:val="000000" w:themeColor="text1"/>
+        <w:t xml:space="preserve">) [9], который заключается в следующем. </w:t>
+      </w:r>
+    </w:p>
+    <w:p>
+      <w:pPr>
+        <w:pStyle w:val="af6"/>
+        <w:spacing w:line="240" w:lineRule="auto"/>
+        <w:ind w:left="0" w:firstLine="680"/>
+        <w:rPr>
           <w:sz w:val="22"/>
           <w:szCs w:val="22"/>
         </w:rPr>
-        <w:t>9</w:t>
-      </w:r>
-      <w:r>
-        <w:rPr>
-          <w:color w:val="000000" w:themeColor="text1"/>
+      </w:pPr>
+      <w:r>
+        <w:rPr>
           <w:sz w:val="22"/>
           <w:szCs w:val="22"/>
         </w:rPr>
-        <w:t>]</w:t>
-      </w:r>
-      <w:r>
-        <w:rPr>
-          <w:color w:val="000000" w:themeColor="text1"/>
-          <w:sz w:val="22"/>
-          <w:szCs w:val="22"/>
-        </w:rPr>
-        <w:t xml:space="preserve">, который заключается в следующем. </w:t>
-      </w:r>
-    </w:p>
-    <w:p>
-      <w:pPr>
-        <w:pStyle w:val="af6"/>
-        <w:spacing w:line="240" w:lineRule="auto"/>
-        <w:ind w:left="0" w:firstLine="680"/>
-        <w:rPr>
-          <w:sz w:val="22"/>
-          <w:szCs w:val="22"/>
-        </w:rPr>
-      </w:pPr>
-      <w:r>
-        <w:rPr>
-          <w:sz w:val="22"/>
-          <w:szCs w:val="22"/>
-        </w:rPr>
-        <w:t>1) Разделить набор</w:t>
-      </w:r>
-      <w:r>
-        <w:rPr>
-          <w:sz w:val="22"/>
-          <w:szCs w:val="22"/>
-        </w:rPr>
-        <w:t xml:space="preserve"> разбивается</w:t>
-      </w:r>
-      <w:r>
-        <w:rPr>
-          <w:sz w:val="22"/>
-          <w:szCs w:val="22"/>
-        </w:rPr>
-        <w:t xml:space="preserve"> на </w:t>
+        <w:t xml:space="preserve">1) Разделить набор разбивается на </w:t>
       </w:r>
       <w:r>
         <w:rPr>
@@ -2945,21 +2842,7 @@
           <w:sz w:val="22"/>
           <w:szCs w:val="22"/>
         </w:rPr>
-        <w:t xml:space="preserve"> </w:t>
-      </w:r>
-      <w:r>
-        <w:rPr>
-          <w:sz w:val="22"/>
-          <w:szCs w:val="22"/>
-        </w:rPr>
-        <w:t>блоков</w:t>
-      </w:r>
-      <w:r>
-        <w:rPr>
-          <w:sz w:val="22"/>
-          <w:szCs w:val="22"/>
-        </w:rPr>
-        <w:t>;</w:t>
+        <w:t xml:space="preserve"> блоков;</w:t>
       </w:r>
     </w:p>
     <w:p>
@@ -2985,21 +2868,7 @@
           <w:sz w:val="22"/>
           <w:szCs w:val="22"/>
         </w:rPr>
-        <w:t>2</w:t>
-      </w:r>
-      <w:r>
-        <w:rPr>
-          <w:sz w:val="22"/>
-          <w:szCs w:val="22"/>
-        </w:rPr>
-        <w:t xml:space="preserve">) </w:t>
-      </w:r>
-      <w:r>
-        <w:rPr>
-          <w:sz w:val="22"/>
-          <w:szCs w:val="22"/>
-        </w:rPr>
-        <w:t xml:space="preserve">В цикле для </w:t>
+        <w:t xml:space="preserve">2) В цикле для </w:t>
       </w:r>
       <w:r>
         <w:pict w14:anchorId="1FE15992">
@@ -3010,10 +2879,10 @@
       </w:r>
       <w:r>
         <w:object w:dxaOrig="897" w:dyaOrig="285" w14:anchorId="2335F91A">
-          <v:shape id="ole_rId5" o:spid="_x0000_i1026" type="#_x0000_t75" style="width:44.85pt;height:14.15pt;visibility:visible;mso-wrap-distance-right:0" o:ole="">
-            <v:imagedata r:id="rId9" o:title=""/>
+          <v:shape id="ole_rId5" o:spid="_x0000_i1026" type="#_x0000_t75" style="width:45pt;height:14.25pt;visibility:visible;mso-wrap-distance-right:0" o:ole="">
+            <v:imagedata r:id="rId10" o:title=""/>
           </v:shape>
-          <o:OLEObject Type="Embed" ProgID="Equation.DSMT4" ShapeID="ole_rId5" DrawAspect="Content" ObjectID="_1769265105" r:id="rId10"/>
+          <o:OLEObject Type="Embed" ProgID="Equation.DSMT4" ShapeID="ole_rId5" DrawAspect="Content" ObjectID="_1769519757" r:id="rId11"/>
         </w:object>
       </w:r>
       <w:r>
@@ -3021,14 +2890,7 @@
           <w:sz w:val="22"/>
           <w:szCs w:val="22"/>
         </w:rPr>
-        <w:t xml:space="preserve"> выполняются следующие операции</w:t>
-      </w:r>
-      <w:r>
-        <w:rPr>
-          <w:sz w:val="22"/>
-          <w:szCs w:val="22"/>
-        </w:rPr>
-        <w:t>:</w:t>
+        <w:t xml:space="preserve"> выполняются следующие операции:</w:t>
       </w:r>
     </w:p>
     <w:p>
@@ -3054,21 +2916,7 @@
           <w:sz w:val="22"/>
           <w:szCs w:val="22"/>
         </w:rPr>
-        <w:t>–</w:t>
-      </w:r>
-      <w:r>
-        <w:rPr>
-          <w:sz w:val="22"/>
-          <w:szCs w:val="22"/>
-        </w:rPr>
-        <w:t xml:space="preserve"> </w:t>
-      </w:r>
-      <w:r>
-        <w:rPr>
-          <w:sz w:val="22"/>
-          <w:szCs w:val="22"/>
-        </w:rPr>
-        <w:t xml:space="preserve">блок </w:t>
+        <w:t xml:space="preserve">– блок </w:t>
       </w:r>
       <w:r>
         <w:pict w14:anchorId="7A77155A">
@@ -3079,10 +2927,10 @@
       </w:r>
       <w:r>
         <w:object w:dxaOrig="136" w:dyaOrig="231" w14:anchorId="457B0C37">
-          <v:shape id="ole_rId7" o:spid="_x0000_i1027" type="#_x0000_t75" style="width:7.1pt;height:11.8pt;visibility:visible;mso-wrap-distance-right:0" o:ole="">
-            <v:imagedata r:id="rId11" o:title=""/>
+          <v:shape id="ole_rId7" o:spid="_x0000_i1027" type="#_x0000_t75" style="width:6.75pt;height:12pt;visibility:visible;mso-wrap-distance-right:0" o:ole="">
+            <v:imagedata r:id="rId12" o:title=""/>
           </v:shape>
-          <o:OLEObject Type="Embed" ProgID="Equation.DSMT4" ShapeID="ole_rId7" DrawAspect="Content" ObjectID="_1769265106" r:id="rId12"/>
+          <o:OLEObject Type="Embed" ProgID="Equation.DSMT4" ShapeID="ole_rId7" DrawAspect="Content" ObjectID="_1769519758" r:id="rId13"/>
         </w:object>
       </w:r>
       <w:r>
@@ -3090,35 +2938,7 @@
           <w:sz w:val="22"/>
           <w:szCs w:val="22"/>
         </w:rPr>
-        <w:t xml:space="preserve"> </w:t>
-      </w:r>
-      <w:r>
-        <w:rPr>
-          <w:sz w:val="22"/>
-          <w:szCs w:val="22"/>
-        </w:rPr>
-        <w:t>устанавливается</w:t>
-      </w:r>
-      <w:r>
-        <w:rPr>
-          <w:sz w:val="22"/>
-          <w:szCs w:val="22"/>
-        </w:rPr>
-        <w:t xml:space="preserve"> в качестве тестов</w:t>
-      </w:r>
-      <w:r>
-        <w:rPr>
-          <w:sz w:val="22"/>
-          <w:szCs w:val="22"/>
-        </w:rPr>
-        <w:t>ого набора</w:t>
-      </w:r>
-      <w:r>
-        <w:rPr>
-          <w:sz w:val="22"/>
-          <w:szCs w:val="22"/>
-        </w:rPr>
-        <w:t xml:space="preserve"> данных (</w:t>
+        <w:t xml:space="preserve"> устанавливается в качестве тестового набора данных (</w:t>
       </w:r>
       <w:proofErr w:type="spellStart"/>
       <w:r>
@@ -3174,63 +2994,7 @@
           <w:sz w:val="22"/>
           <w:szCs w:val="22"/>
         </w:rPr>
-        <w:t>–</w:t>
-      </w:r>
-      <w:r>
-        <w:rPr>
-          <w:sz w:val="22"/>
-          <w:szCs w:val="22"/>
-        </w:rPr>
-        <w:t xml:space="preserve"> оставшиеся </w:t>
-      </w:r>
-      <w:r>
-        <w:rPr>
-          <w:sz w:val="22"/>
-          <w:szCs w:val="22"/>
-        </w:rPr>
-        <w:t>блоки</w:t>
-      </w:r>
-      <w:r>
-        <w:rPr>
-          <w:sz w:val="22"/>
-          <w:szCs w:val="22"/>
-        </w:rPr>
-        <w:t xml:space="preserve"> </w:t>
-      </w:r>
-      <w:r>
-        <w:rPr>
-          <w:sz w:val="22"/>
-          <w:szCs w:val="22"/>
-        </w:rPr>
-        <w:t>принимаютс</w:t>
-      </w:r>
-      <w:r>
-        <w:rPr>
-          <w:sz w:val="22"/>
-          <w:szCs w:val="22"/>
-        </w:rPr>
-        <w:t>я как</w:t>
-      </w:r>
-      <w:r>
-        <w:rPr>
-          <w:sz w:val="22"/>
-          <w:szCs w:val="22"/>
-        </w:rPr>
-        <w:t xml:space="preserve"> тренировочны</w:t>
-      </w:r>
-      <w:r>
-        <w:rPr>
-          <w:sz w:val="22"/>
-          <w:szCs w:val="22"/>
-        </w:rPr>
-        <w:t>е</w:t>
-      </w:r>
-      <w:r>
-        <w:rPr>
-          <w:sz w:val="22"/>
-          <w:szCs w:val="22"/>
-        </w:rPr>
-        <w:t xml:space="preserve"> данных (</w:t>
+        <w:t>– оставшиеся блоки принимаются как тренировочные данных (</w:t>
       </w:r>
       <w:proofErr w:type="spellStart"/>
       <w:r>
@@ -3286,65 +3050,77 @@
           <w:sz w:val="22"/>
           <w:szCs w:val="22"/>
         </w:rPr>
-        <w:t>–</w:t>
-      </w:r>
+        <w:t xml:space="preserve">– выполняется обучение модели классификатора на тренировочных и </w:t>
+      </w:r>
+      <w:proofErr w:type="spellStart"/>
       <w:r>
         <w:rPr>
           <w:sz w:val="22"/>
           <w:szCs w:val="22"/>
         </w:rPr>
-        <w:t xml:space="preserve"> </w:t>
-      </w:r>
+        <w:t>оценивоется</w:t>
+      </w:r>
+      <w:proofErr w:type="spellEnd"/>
       <w:r>
         <w:rPr>
           <w:sz w:val="22"/>
           <w:szCs w:val="22"/>
         </w:rPr>
-        <w:t xml:space="preserve">выполняется обучение </w:t>
-      </w:r>
-      <w:r>
+        <w:t xml:space="preserve"> ее эффективность на тестовых данных</w:t>
+      </w:r>
+    </w:p>
+    <w:p>
+      <w:pPr>
+        <w:pStyle w:val="af6"/>
+        <w:spacing w:line="240" w:lineRule="auto"/>
+        <w:ind w:left="0" w:firstLine="680"/>
         <w:rPr>
           <w:sz w:val="22"/>
           <w:szCs w:val="22"/>
         </w:rPr>
-        <w:t>модел</w:t>
-      </w:r>
+      </w:pPr>
       <w:r>
         <w:rPr>
           <w:sz w:val="22"/>
           <w:szCs w:val="22"/>
         </w:rPr>
-        <w:t>и классификатора</w:t>
-      </w:r>
-      <w:r>
+        <w:t xml:space="preserve">– сохранение результатов классификации для данных из тестового набора; </w:t>
+      </w:r>
+    </w:p>
+    <w:p>
+      <w:pPr>
+        <w:pStyle w:val="af6"/>
+        <w:spacing w:line="240" w:lineRule="auto"/>
+        <w:ind w:left="0" w:firstLine="680"/>
         <w:rPr>
           <w:sz w:val="22"/>
           <w:szCs w:val="22"/>
         </w:rPr>
-        <w:t xml:space="preserve"> на тренировочных и </w:t>
-      </w:r>
-      <w:proofErr w:type="spellStart"/>
+      </w:pPr>
       <w:r>
         <w:rPr>
           <w:sz w:val="22"/>
           <w:szCs w:val="22"/>
         </w:rPr>
-        <w:t>оцени</w:t>
-      </w:r>
-      <w:r>
+        <w:t>– сброс параметров модели до исходного состояния для следующей итерации.</w:t>
+      </w:r>
+    </w:p>
+    <w:p>
+      <w:pPr>
+        <w:pStyle w:val="af6"/>
+        <w:spacing w:line="240" w:lineRule="auto"/>
+        <w:ind w:left="0" w:firstLine="680"/>
         <w:rPr>
           <w:sz w:val="22"/>
           <w:szCs w:val="22"/>
         </w:rPr>
-        <w:t>воется</w:t>
-      </w:r>
-      <w:proofErr w:type="spellEnd"/>
+      </w:pPr>
       <w:r>
         <w:rPr>
           <w:sz w:val="22"/>
           <w:szCs w:val="22"/>
         </w:rPr>
-        <w:t xml:space="preserve"> ее эффективность на тестовых данных</w:t>
+        <w:t>3) Расчет оценки эффективности модели на основе сохраненных результатов классификации данных.</w:t>
       </w:r>
     </w:p>
     <w:p>
@@ -3362,277 +3138,97 @@
           <w:sz w:val="22"/>
           <w:szCs w:val="22"/>
         </w:rPr>
-        <w:t>–</w:t>
-      </w:r>
-      <w:r>
+        <w:t>В данной работе данных были разбиты на блоки следующим образом (в скобках указаны номера актеров):</w:t>
+      </w:r>
+    </w:p>
+    <w:p>
+      <w:pPr>
+        <w:pStyle w:val="af6"/>
+        <w:spacing w:line="240" w:lineRule="auto"/>
+        <w:ind w:left="0" w:firstLine="680"/>
         <w:rPr>
           <w:sz w:val="22"/>
           <w:szCs w:val="22"/>
         </w:rPr>
-        <w:t xml:space="preserve"> </w:t>
-      </w:r>
+      </w:pPr>
       <w:r>
         <w:rPr>
           <w:sz w:val="22"/>
           <w:szCs w:val="22"/>
         </w:rPr>
-        <w:t>сохранение результатов классификации для данных из тестового набора;</w:t>
-      </w:r>
-      <w:r>
+        <w:t>- блок 0: (2, 5, 14, 15, 16);</w:t>
+      </w:r>
+    </w:p>
+    <w:p>
+      <w:pPr>
+        <w:pStyle w:val="af6"/>
+        <w:spacing w:line="240" w:lineRule="auto"/>
+        <w:ind w:left="0" w:firstLine="680"/>
         <w:rPr>
           <w:sz w:val="22"/>
           <w:szCs w:val="22"/>
         </w:rPr>
-        <w:t xml:space="preserve"> </w:t>
-      </w:r>
-    </w:p>
-    <w:p>
-      <w:pPr>
-        <w:pStyle w:val="af6"/>
-        <w:spacing w:line="240" w:lineRule="auto"/>
-        <w:ind w:left="0" w:firstLine="680"/>
+      </w:pPr>
+      <w:r>
         <w:rPr>
           <w:sz w:val="22"/>
           <w:szCs w:val="22"/>
         </w:rPr>
-      </w:pPr>
-      <w:r>
+        <w:t>- блок 1: (3, 6, 7, 13, 18);</w:t>
+      </w:r>
+    </w:p>
+    <w:p>
+      <w:pPr>
+        <w:pStyle w:val="af6"/>
+        <w:spacing w:line="240" w:lineRule="auto"/>
+        <w:ind w:left="0" w:firstLine="680"/>
         <w:rPr>
           <w:sz w:val="22"/>
           <w:szCs w:val="22"/>
         </w:rPr>
-        <w:t xml:space="preserve">– </w:t>
-      </w:r>
+      </w:pPr>
       <w:r>
         <w:rPr>
           <w:sz w:val="22"/>
           <w:szCs w:val="22"/>
         </w:rPr>
-        <w:t>сброс</w:t>
-      </w:r>
-      <w:r>
+        <w:t>- блок 2: (10, 11, 12, 19, 20);</w:t>
+      </w:r>
+    </w:p>
+    <w:p>
+      <w:pPr>
+        <w:pStyle w:val="af6"/>
+        <w:spacing w:line="240" w:lineRule="auto"/>
+        <w:ind w:left="0" w:firstLine="680"/>
         <w:rPr>
           <w:sz w:val="22"/>
           <w:szCs w:val="22"/>
         </w:rPr>
-        <w:t xml:space="preserve"> параметров</w:t>
-      </w:r>
+      </w:pPr>
       <w:r>
         <w:rPr>
           <w:sz w:val="22"/>
           <w:szCs w:val="22"/>
         </w:rPr>
-        <w:t xml:space="preserve"> модел</w:t>
-      </w:r>
-      <w:r>
+        <w:t>- блок 3: (8, 17, 21, 23, 24);</w:t>
+      </w:r>
+    </w:p>
+    <w:p>
+      <w:pPr>
+        <w:pStyle w:val="af6"/>
+        <w:spacing w:line="240" w:lineRule="auto"/>
+        <w:ind w:left="0" w:firstLine="680"/>
         <w:rPr>
           <w:sz w:val="22"/>
           <w:szCs w:val="22"/>
         </w:rPr>
-        <w:t>и</w:t>
-      </w:r>
+      </w:pPr>
       <w:r>
         <w:rPr>
           <w:sz w:val="22"/>
           <w:szCs w:val="22"/>
         </w:rPr>
-        <w:t xml:space="preserve"> до исходного состояния для следующей итерации</w:t>
-      </w:r>
-      <w:r>
-        <w:rPr>
-          <w:sz w:val="22"/>
-          <w:szCs w:val="22"/>
-        </w:rPr>
-        <w:t>.</w:t>
-      </w:r>
-    </w:p>
-    <w:p>
-      <w:pPr>
-        <w:pStyle w:val="af6"/>
-        <w:spacing w:line="240" w:lineRule="auto"/>
-        <w:ind w:left="0" w:firstLine="680"/>
-        <w:rPr>
-          <w:sz w:val="22"/>
-          <w:szCs w:val="22"/>
-        </w:rPr>
-      </w:pPr>
-      <w:r>
-        <w:rPr>
-          <w:sz w:val="22"/>
-          <w:szCs w:val="22"/>
-        </w:rPr>
-        <w:t>3) Расчет</w:t>
-      </w:r>
-      <w:r>
-        <w:rPr>
-          <w:sz w:val="22"/>
-          <w:szCs w:val="22"/>
-        </w:rPr>
-        <w:t xml:space="preserve"> </w:t>
-      </w:r>
-      <w:r>
-        <w:rPr>
-          <w:sz w:val="22"/>
-          <w:szCs w:val="22"/>
-        </w:rPr>
-        <w:t>оценки эффективности модели на основе сохраненных результатов классификации данных</w:t>
-      </w:r>
-      <w:r>
-        <w:rPr>
-          <w:sz w:val="22"/>
-          <w:szCs w:val="22"/>
-        </w:rPr>
-        <w:t>.</w:t>
-      </w:r>
-    </w:p>
-    <w:p>
-      <w:pPr>
-        <w:pStyle w:val="af6"/>
-        <w:spacing w:line="240" w:lineRule="auto"/>
-        <w:ind w:left="0" w:firstLine="680"/>
-        <w:rPr>
-          <w:sz w:val="22"/>
-          <w:szCs w:val="22"/>
-        </w:rPr>
-      </w:pPr>
-      <w:r>
-        <w:rPr>
-          <w:sz w:val="22"/>
-          <w:szCs w:val="22"/>
-        </w:rPr>
-        <w:t>В данной работе данных были разбиты на блоки следующим образом (в скобках указаны номера актеров):</w:t>
-      </w:r>
-    </w:p>
-    <w:p>
-      <w:pPr>
-        <w:pStyle w:val="af6"/>
-        <w:spacing w:line="240" w:lineRule="auto"/>
-        <w:ind w:left="0" w:firstLine="680"/>
-        <w:rPr>
-          <w:sz w:val="22"/>
-          <w:szCs w:val="22"/>
-        </w:rPr>
-      </w:pPr>
-      <w:r>
-        <w:rPr>
-          <w:sz w:val="22"/>
-          <w:szCs w:val="22"/>
-        </w:rPr>
-        <w:t>- блок 0: (2, 5</w:t>
-      </w:r>
-      <w:r>
-        <w:rPr>
-          <w:sz w:val="22"/>
-          <w:szCs w:val="22"/>
-        </w:rPr>
-        <w:t>, 14, 15, 16)</w:t>
-      </w:r>
-      <w:r>
-        <w:rPr>
-          <w:sz w:val="22"/>
-          <w:szCs w:val="22"/>
-        </w:rPr>
-        <w:t>;</w:t>
-      </w:r>
-    </w:p>
-    <w:p>
-      <w:pPr>
-        <w:pStyle w:val="af6"/>
-        <w:spacing w:line="240" w:lineRule="auto"/>
-        <w:ind w:left="0" w:firstLine="680"/>
-        <w:rPr>
-          <w:sz w:val="22"/>
-          <w:szCs w:val="22"/>
-        </w:rPr>
-      </w:pPr>
-      <w:r>
-        <w:rPr>
-          <w:sz w:val="22"/>
-          <w:szCs w:val="22"/>
-        </w:rPr>
-        <w:t>- блок 1: (3, 6, 7, 13, 18)</w:t>
-      </w:r>
-      <w:r>
-        <w:rPr>
-          <w:sz w:val="22"/>
-          <w:szCs w:val="22"/>
-        </w:rPr>
-        <w:t>;</w:t>
-      </w:r>
-    </w:p>
-    <w:p>
-      <w:pPr>
-        <w:pStyle w:val="af6"/>
-        <w:spacing w:line="240" w:lineRule="auto"/>
-        <w:ind w:left="0" w:firstLine="680"/>
-        <w:rPr>
-          <w:sz w:val="22"/>
-          <w:szCs w:val="22"/>
-        </w:rPr>
-      </w:pPr>
-      <w:r>
-        <w:rPr>
-          <w:sz w:val="22"/>
-          <w:szCs w:val="22"/>
-        </w:rPr>
-        <w:t>- блок 2: (10, 11, 12, 19, 20)</w:t>
-      </w:r>
-      <w:r>
-        <w:rPr>
-          <w:sz w:val="22"/>
-          <w:szCs w:val="22"/>
-        </w:rPr>
-        <w:t>;</w:t>
-      </w:r>
-    </w:p>
-    <w:p>
-      <w:pPr>
-        <w:pStyle w:val="af6"/>
-        <w:spacing w:line="240" w:lineRule="auto"/>
-        <w:ind w:left="0" w:firstLine="680"/>
-        <w:rPr>
-          <w:sz w:val="22"/>
-          <w:szCs w:val="22"/>
-        </w:rPr>
-      </w:pPr>
-      <w:r>
-        <w:rPr>
-          <w:sz w:val="22"/>
-          <w:szCs w:val="22"/>
-        </w:rPr>
-        <w:t>- блок 3: (8, 17, 21, 23, 24)</w:t>
-      </w:r>
-      <w:r>
-        <w:rPr>
-          <w:sz w:val="22"/>
-          <w:szCs w:val="22"/>
-        </w:rPr>
-        <w:t>;</w:t>
-      </w:r>
-    </w:p>
-    <w:p>
-      <w:pPr>
-        <w:pStyle w:val="af6"/>
-        <w:spacing w:line="240" w:lineRule="auto"/>
-        <w:ind w:left="0" w:firstLine="680"/>
-        <w:rPr>
-          <w:sz w:val="22"/>
-          <w:szCs w:val="22"/>
-        </w:rPr>
-      </w:pPr>
-      <w:r>
-        <w:rPr>
-          <w:sz w:val="22"/>
-          <w:szCs w:val="22"/>
-        </w:rPr>
-        <w:t>- блок 4: (1, 4, 9, 22)</w:t>
-      </w:r>
-      <w:r>
-        <w:rPr>
-          <w:sz w:val="22"/>
-          <w:szCs w:val="22"/>
-        </w:rPr>
-        <w:t>.</w:t>
+        <w:t>- блок 4: (1, 4, 9, 22).</w:t>
       </w:r>
     </w:p>
     <w:p>
@@ -3661,8 +3257,9 @@
           <w:sz w:val="22"/>
           <w:szCs w:val="22"/>
         </w:rPr>
-        <w:t>[1</w:t>
-      </w:r>
+        <w:t xml:space="preserve">[12]. Выбранная стратегия заключается в том, что каждый блок должен содержать одинаковое количество случайно выбранных образцов для каждого класса. При этом должно выполняться условие, что каждый актер представлен либо обучающей, либо </w:t>
+      </w:r>
+      <w:proofErr w:type="spellStart"/>
       <w:r>
         <w:rPr>
           <w:rFonts w:cs="Times New Roman"/>
@@ -3670,8 +3267,9 @@
           <w:sz w:val="22"/>
           <w:szCs w:val="22"/>
         </w:rPr>
-        <w:t>2</w:t>
-      </w:r>
+        <w:t>валидационной</w:t>
+      </w:r>
+      <w:proofErr w:type="spellEnd"/>
       <w:r>
         <w:rPr>
           <w:rFonts w:cs="Times New Roman"/>
@@ -3679,35 +3277,6 @@
           <w:sz w:val="22"/>
           <w:szCs w:val="22"/>
         </w:rPr>
-        <w:t>]. Выбранная стратегия заключается в том, что каждый блок должен содержать одинак</w:t>
-      </w:r>
-      <w:r>
-        <w:rPr>
-          <w:rFonts w:cs="Times New Roman"/>
-          <w:color w:val="000000" w:themeColor="text1"/>
-          <w:sz w:val="22"/>
-          <w:szCs w:val="22"/>
-        </w:rPr>
-        <w:t xml:space="preserve">овое количество случайно выбранных образцов для каждого класса. При этом должно выполняться условие, что каждый актер представлен либо обучающей, либо </w:t>
-      </w:r>
-      <w:proofErr w:type="spellStart"/>
-      <w:r>
-        <w:rPr>
-          <w:rFonts w:cs="Times New Roman"/>
-          <w:color w:val="000000" w:themeColor="text1"/>
-          <w:sz w:val="22"/>
-          <w:szCs w:val="22"/>
-        </w:rPr>
-        <w:t>валидационной</w:t>
-      </w:r>
-      <w:proofErr w:type="spellEnd"/>
-      <w:r>
-        <w:rPr>
-          <w:rFonts w:cs="Times New Roman"/>
-          <w:color w:val="000000" w:themeColor="text1"/>
-          <w:sz w:val="22"/>
-          <w:szCs w:val="22"/>
-        </w:rPr>
         <w:t xml:space="preserve"> выборке, но не в обоих.</w:t>
       </w:r>
     </w:p>
@@ -3751,13 +3320,7 @@
         <w:rPr>
           <w:rFonts w:cs="Times New Roman"/>
         </w:rPr>
-        <w:t>Для проведения нашего исследования мы исполь</w:t>
-      </w:r>
-      <w:r>
-        <w:rPr>
-          <w:rFonts w:cs="Times New Roman"/>
-        </w:rPr>
-        <w:t xml:space="preserve">зовали набор данных </w:t>
+        <w:t xml:space="preserve">Для проведения нашего исследования мы использовали набор данных </w:t>
       </w:r>
       <w:proofErr w:type="spellStart"/>
       <w:r>
@@ -3841,13 +3404,7 @@
         <w:rPr>
           <w:rFonts w:cs="Times New Roman"/>
         </w:rPr>
-        <w:t xml:space="preserve"> (RAVDESS) [10]. RAVDESS предоставляет уникальную возможность исследования эмоциональных аспектов речи, содержа записи от 24 актеров (12 мужчин и 12 женщин), включая 104 разнообр</w:t>
-      </w:r>
-      <w:r>
-        <w:rPr>
-          <w:rFonts w:cs="Times New Roman"/>
-        </w:rPr>
-        <w:t xml:space="preserve">азных высказывания на каждого актера (60 речевых и 44 песенных). В контексте нашей работы, мы ограничились использованием речевых высказываний из RAVDESS, что составило 1440 аудиофайлов в формате </w:t>
+        <w:t xml:space="preserve"> (RAVDESS) [10]. RAVDESS предоставляет уникальную возможность исследования эмоциональных аспектов речи, содержа записи от 24 актеров (12 мужчин и 12 женщин), включая 104 разнообразных высказывания на каждого актера (60 речевых и 44 песенных). В контексте нашей работы, мы ограничились использованием речевых высказываний из RAVDESS, что составило 1440 аудиофайлов в формате </w:t>
       </w:r>
       <w:proofErr w:type="spellStart"/>
       <w:r>
@@ -3861,19 +3418,14 @@
         <w:rPr>
           <w:rFonts w:cs="Times New Roman"/>
         </w:rPr>
-        <w:t xml:space="preserve"> (16 бит, 48 кГц) с учетом двойной записи каждой вокализа</w:t>
-      </w:r>
-      <w:r>
-        <w:rPr>
-          <w:rFonts w:cs="Times New Roman"/>
-        </w:rPr>
-        <w:t>ции. Этот набор данных обеспечивает широкий спектр эмоциональных состояний, включая нейтральность, спокойствие, счастье, грусть, гнев, страх, удивление и отвращение. Важно подчеркнуть, что эмоциональные состояния были представлены на двух уровнях громкости</w:t>
-      </w:r>
-      <w:r>
-        <w:rPr>
-          <w:rFonts w:cs="Times New Roman"/>
-        </w:rPr>
-        <w:t>, что улучшает обучение моделей в условиях повседневного разнообразия эмоций в реальных сценариях общения.</w:t>
+        <w:t xml:space="preserve"> (16 бит, 48 кГц) с учетом двойной записи каждой вокализации. Этот набор данных обеспечивает широкий спектр </w:t>
+      </w:r>
+      <w:r>
+        <w:rPr>
+          <w:rFonts w:cs="Times New Roman"/>
+        </w:rPr>
+        <w:lastRenderedPageBreak/>
+        <w:t>эмоциональных состояний, включая нейтральность, спокойствие, счастье, грусть, гнев, страх, удивление и отвращение. Важно подчеркнуть, что эмоциональные состояния были представлены на двух уровнях громкости, что улучшает обучение моделей в условиях повседневного разнообразия эмоций в реальных сценариях общения.</w:t>
       </w:r>
     </w:p>
     <w:p>
@@ -3937,13 +3489,7 @@
         <w:rPr>
           <w:rFonts w:cs="Times New Roman"/>
         </w:rPr>
-        <w:t xml:space="preserve"> обладает контролируемыми условиями записи, </w:t>
-      </w:r>
-      <w:r>
-        <w:rPr>
-          <w:rFonts w:cs="Times New Roman"/>
-        </w:rPr>
-        <w:t>разнообразием дикторов и эмоций, а также высоким качеством данных, что делает его надежным инструментом для анализа эмоций в речи.</w:t>
+        <w:t xml:space="preserve"> обладает контролируемыми условиями записи, разнообразием дикторов и эмоций, а также высоким качеством данных, что делает его надежным инструментом для анализа эмоций в речи.</w:t>
       </w:r>
     </w:p>
     <w:p>
@@ -3989,13 +3535,7 @@
         <w:rPr>
           <w:rFonts w:cs="Times New Roman"/>
         </w:rPr>
-        <w:t>– Представление результатов процесса отбора признаков и их влияния на качество классификации эмо</w:t>
-      </w:r>
-      <w:r>
-        <w:rPr>
-          <w:rFonts w:cs="Times New Roman"/>
-        </w:rPr>
-        <w:t>ций в речи.</w:t>
+        <w:t>– Представление результатов процесса отбора признаков и их влияния на качество классификации эмоций в речи.</w:t>
       </w:r>
     </w:p>
     <w:p>
@@ -4040,15 +3580,280 @@
         <w:rPr>
           <w:rFonts w:cs="Times New Roman"/>
         </w:rPr>
+        <w:t>– Обсуждение результатов в свете сохранения высокой точности классификации при снижении размерности.</w:t>
+      </w:r>
+    </w:p>
+    <w:p>
+      <w:pPr>
+        <w:spacing w:line="240" w:lineRule="auto"/>
+        <w:contextualSpacing/>
+        <w:rPr>
+          <w:rFonts w:cs="Times New Roman"/>
+        </w:rPr>
+      </w:pPr>
+      <w:r>
+        <w:rPr>
+          <w:rFonts w:cs="Times New Roman"/>
+          <w:highlight w:val="green"/>
+        </w:rPr>
+        <w:t>– Сопоставление использования различных методов классификации (ЛДА, МОВ, деревья?)</w:t>
+      </w:r>
+    </w:p>
+    <w:p>
+      <w:pPr>
+        <w:spacing w:line="240" w:lineRule="auto"/>
+        <w:contextualSpacing/>
+        <w:rPr>
+          <w:rFonts w:cs="Times New Roman"/>
+        </w:rPr>
+      </w:pPr>
+    </w:p>
+    <w:p>
+      <w:pPr>
+        <w:spacing w:line="240" w:lineRule="auto"/>
+        <w:contextualSpacing/>
+        <w:rPr>
+          <w:rFonts w:cs="Times New Roman"/>
+        </w:rPr>
+      </w:pPr>
+      <w:r>
+        <w:rPr>
+          <w:rFonts w:cs="Times New Roman"/>
+        </w:rPr>
+        <w:t>На первом этапе эксперимента мы провели процедуру переопределения и нормализации данных. Далее, для каждой эмоции мы использовали метод LASSO для ранжирования признаков в порядке их важности для классификации. Для этого мы обучили модель LASSO на различных значениях параметра регуляризации и выбрали оптимальные признаки, которые наилучшим образом коррелируют с каждой из рассматриваемых эмоций.</w:t>
+      </w:r>
+    </w:p>
+    <w:p>
+      <w:pPr>
+        <w:spacing w:line="240" w:lineRule="auto"/>
+        <w:contextualSpacing/>
+        <w:rPr>
+          <w:rFonts w:cs="Times New Roman"/>
+        </w:rPr>
+      </w:pPr>
+      <w:r>
+        <w:rPr>
+          <w:rFonts w:cs="Times New Roman"/>
+        </w:rPr>
+        <w:t>Дополнительно стоит отметить, что в процессе упорядочивания и оптимизации количества признаков большая часть удаленных характеристик связана с изначально извлеченными мел-</w:t>
+      </w:r>
+      <w:proofErr w:type="spellStart"/>
+      <w:r>
+        <w:rPr>
+          <w:rFonts w:cs="Times New Roman"/>
+        </w:rPr>
+        <w:t>кепстральными</w:t>
+      </w:r>
+      <w:proofErr w:type="spellEnd"/>
+      <w:r>
+        <w:rPr>
+          <w:rFonts w:cs="Times New Roman"/>
+        </w:rPr>
+        <w:t xml:space="preserve"> коэффициентами. В то же время, первая и вторая производные, среднеквадратическое отклонение, а также коэффициенты асимметрии, эксцесса и </w:t>
+      </w:r>
+      <w:proofErr w:type="spellStart"/>
+      <w:r>
+        <w:rPr>
+          <w:rFonts w:cs="Times New Roman"/>
+        </w:rPr>
+        <w:t>межквантильный</w:t>
+      </w:r>
+      <w:proofErr w:type="spellEnd"/>
+      <w:r>
+        <w:rPr>
+          <w:rFonts w:cs="Times New Roman"/>
+        </w:rPr>
+        <w:t xml:space="preserve"> размах, вычисленные на основе исходных мел-</w:t>
+      </w:r>
+      <w:proofErr w:type="spellStart"/>
+      <w:r>
+        <w:rPr>
+          <w:rFonts w:cs="Times New Roman"/>
+        </w:rPr>
+        <w:t>кепстральных</w:t>
+      </w:r>
+      <w:proofErr w:type="spellEnd"/>
+      <w:r>
+        <w:rPr>
+          <w:rFonts w:cs="Times New Roman"/>
+        </w:rPr>
+        <w:t xml:space="preserve"> коэффициентов, почти не были затронуты в процессе отбора признаков. Это свидетельствует о высокой информативности указанных характеристик и их важной роли в распознавании эмоциональных состояний на основе аудиоданных.</w:t>
+      </w:r>
+    </w:p>
+    <w:p>
+      <w:pPr>
+        <w:spacing w:line="240" w:lineRule="auto"/>
+        <w:contextualSpacing/>
+        <w:rPr>
+          <w:rFonts w:cs="Times New Roman"/>
+        </w:rPr>
+      </w:pPr>
+      <w:r>
+        <w:rPr>
+          <w:rFonts w:cs="Times New Roman"/>
+        </w:rPr>
+        <w:t>Затем мы применили метод анализа дискриминантных признаков (LDA) для оценки классификационной эффективности на основе отобранных признаков. Для каждой эмоции мы последовательно добавляли признаки в модель LDA и оценивали её производительность с помощью метрики UAR (</w:t>
+      </w:r>
+      <w:proofErr w:type="spellStart"/>
+      <w:r>
+        <w:rPr>
+          <w:rFonts w:cs="Times New Roman"/>
+        </w:rPr>
+        <w:t>Unweighted</w:t>
+      </w:r>
+      <w:proofErr w:type="spellEnd"/>
+      <w:r>
+        <w:rPr>
+          <w:rFonts w:cs="Times New Roman"/>
+        </w:rPr>
+        <w:t xml:space="preserve"> </w:t>
+      </w:r>
+      <w:proofErr w:type="spellStart"/>
+      <w:r>
+        <w:rPr>
+          <w:rFonts w:cs="Times New Roman"/>
+        </w:rPr>
+        <w:t>Average</w:t>
+      </w:r>
+      <w:proofErr w:type="spellEnd"/>
+      <w:r>
+        <w:rPr>
+          <w:rFonts w:cs="Times New Roman"/>
+        </w:rPr>
+        <w:t xml:space="preserve"> </w:t>
+      </w:r>
+      <w:proofErr w:type="spellStart"/>
+      <w:r>
+        <w:rPr>
+          <w:rFonts w:cs="Times New Roman"/>
+        </w:rPr>
+        <w:t>Recall</w:t>
+      </w:r>
+      <w:proofErr w:type="spellEnd"/>
+      <w:r>
+        <w:rPr>
+          <w:rFonts w:cs="Times New Roman"/>
+        </w:rPr>
+        <w:t>) на кросс-валидации по оставшимся наблюдениям.</w:t>
+      </w:r>
+    </w:p>
+    <w:p>
+      <w:pPr>
+        <w:spacing w:line="240" w:lineRule="auto"/>
+        <w:contextualSpacing/>
+        <w:rPr>
+          <w:rFonts w:cs="Times New Roman"/>
+        </w:rPr>
+      </w:pPr>
+      <w:r>
+        <w:rPr>
+          <w:rFonts w:cs="Times New Roman"/>
+        </w:rPr>
+        <w:t>Наконец, мы провели анализ ошибок классификации с помощью матрицы спутанности и оценили общую производительность модели на основе метрики UAR.</w:t>
+      </w:r>
+    </w:p>
+    <w:p>
+      <w:pPr>
+        <w:spacing w:line="240" w:lineRule="auto"/>
+        <w:contextualSpacing/>
+        <w:rPr>
+          <w:rFonts w:cs="Times New Roman"/>
+        </w:rPr>
+      </w:pPr>
+      <w:r>
+        <w:rPr>
+          <w:rFonts w:cs="Times New Roman"/>
+        </w:rPr>
+        <w:t xml:space="preserve">В итоге, после процедуры отбора признаков из изначального набора, состоящего из 306 характеристик, оставлено </w:t>
+      </w:r>
+      <w:r>
+        <w:rPr>
+          <w:rFonts w:cs="Times New Roman"/>
+          <w:shd w:val="clear" w:color="auto" w:fill="FFFF00"/>
+        </w:rPr>
+        <w:t>205</w:t>
+      </w:r>
+      <w:r>
+        <w:rPr>
+          <w:rFonts w:cs="Times New Roman"/>
+        </w:rPr>
+        <w:t xml:space="preserve"> признаков при относительном сохранении точности классификатора. Этот результат демонстрирует значительное уменьшение размерности признакового пространства, что является важным шагом в оптимизации аналитических процессов. Одновременно удалось сохранить высокий уровень классификационной точности, что подчеркивает эффективность примененной методологии отбора признаков.</w:t>
+      </w:r>
+    </w:p>
+    <w:p>
+      <w:pPr>
+        <w:spacing w:line="240" w:lineRule="auto"/>
+        <w:contextualSpacing/>
+        <w:rPr>
+          <w:rFonts w:cs="Times New Roman"/>
+        </w:rPr>
+      </w:pPr>
+      <w:r>
+        <w:rPr>
+          <w:rFonts w:cs="Times New Roman"/>
+        </w:rPr>
+        <w:t xml:space="preserve">Уменьшение размерности признакового пространства приводит к снижению вычислительной нагрузки и улучшению обобщающей способности классификатора. Это позволяет эффективнее обрабатывать и анализировать данные, что особенно важно в контексте </w:t>
+      </w:r>
+      <w:proofErr w:type="spellStart"/>
+      <w:r>
+        <w:rPr>
+          <w:rFonts w:cs="Times New Roman"/>
+        </w:rPr>
+        <w:t>ресурсозатратных</w:t>
+      </w:r>
+      <w:proofErr w:type="spellEnd"/>
+      <w:r>
+        <w:rPr>
+          <w:rFonts w:cs="Times New Roman"/>
+        </w:rPr>
+        <w:t xml:space="preserve"> задач, таких как анализ эмоций на основе звуковых данных. Более того, сохранение высокой классификационной точности при сокращении числа признаков подчеркивает информативность отобранных характеристик и их значимость для распознавания эмоциональных состояний.</w:t>
+      </w:r>
+    </w:p>
+    <w:p>
+      <w:pPr>
+        <w:spacing w:line="240" w:lineRule="auto"/>
+        <w:contextualSpacing/>
+        <w:rPr>
+          <w:rFonts w:cs="Times New Roman"/>
+        </w:rPr>
+      </w:pPr>
+      <w:r>
+        <w:rPr>
+          <w:rFonts w:cs="Times New Roman"/>
+        </w:rPr>
+        <w:t xml:space="preserve">Таким образом, данное исследование демонстрирует успешное сбалансированное сочетание между снижением размерности данных и сохранением качества классификации, что является </w:t>
+      </w:r>
+      <w:r>
+        <w:rPr>
+          <w:rFonts w:cs="Times New Roman"/>
+        </w:rPr>
         <w:lastRenderedPageBreak/>
-        <w:t xml:space="preserve">– Обсуждение результатов в свете сохранения высокой точности </w:t>
-      </w:r>
-      <w:r>
-        <w:rPr>
-          <w:rFonts w:cs="Times New Roman"/>
-        </w:rPr>
-        <w:t>классификации при снижении размерности.</w:t>
-      </w:r>
+        <w:t>важным вкладом в развитие методов обработки и анализа данных в области распознавания эмоций.</w:t>
+      </w:r>
+    </w:p>
+    <w:p>
+      <w:pPr>
+        <w:spacing w:line="240" w:lineRule="auto"/>
+        <w:contextualSpacing/>
+        <w:rPr>
+          <w:rFonts w:cs="Times New Roman"/>
+        </w:rPr>
+      </w:pPr>
+      <w:r>
+        <w:rPr>
+          <w:rFonts w:cs="Times New Roman"/>
+        </w:rPr>
+        <w:t>Этот эксперимент позволяет нам понять, какие аспекты речи наиболее информативны для распознавания различных эмоциональных состояний, что имеет важное значение для развития систем распознавания эмоций на основе звука.</w:t>
+      </w:r>
+    </w:p>
+    <w:p>
+      <w:pPr>
+        <w:spacing w:line="240" w:lineRule="auto"/>
+        <w:contextualSpacing/>
+        <w:rPr>
+          <w:rFonts w:cs="Times New Roman"/>
+        </w:rPr>
+      </w:pPr>
     </w:p>
     <w:p>
       <w:pPr>
@@ -4063,140 +3868,97 @@
           <w:rFonts w:cs="Times New Roman"/>
           <w:highlight w:val="green"/>
         </w:rPr>
-        <w:t>– Сопоставление использования различных методов классификации (ЛДА, МОВ, деревья?)</w:t>
-      </w:r>
-    </w:p>
-    <w:p>
-      <w:pPr>
-        <w:spacing w:line="240" w:lineRule="auto"/>
-        <w:contextualSpacing/>
-        <w:rPr>
-          <w:rFonts w:cs="Times New Roman"/>
-        </w:rPr>
-      </w:pPr>
-    </w:p>
-    <w:p>
-      <w:pPr>
-        <w:spacing w:line="240" w:lineRule="auto"/>
-        <w:contextualSpacing/>
-        <w:rPr>
-          <w:rFonts w:cs="Times New Roman"/>
-        </w:rPr>
-      </w:pPr>
-      <w:r>
-        <w:rPr>
-          <w:rFonts w:cs="Times New Roman"/>
-        </w:rPr>
-        <w:t>На первом этапе эксперимента мы провели процедуру переопределения и нормализации данных. Далее, для каждой эмоции мы использовали ме</w:t>
-      </w:r>
-      <w:r>
-        <w:rPr>
-          <w:rFonts w:cs="Times New Roman"/>
-        </w:rPr>
-        <w:t>тод LASSO для ранжирования признаков в порядке их важности для классификации. Для этого мы обучили модель LASSO на различных значениях параметра регуляризации и выбрали оптимальные признаки, которые наилучшим образом коррелируют с каждой из рассматриваемых</w:t>
-      </w:r>
-      <w:r>
-        <w:rPr>
-          <w:rFonts w:cs="Times New Roman"/>
-        </w:rPr>
-        <w:t xml:space="preserve"> эмоций.</w:t>
-      </w:r>
-    </w:p>
-    <w:p>
-      <w:pPr>
-        <w:spacing w:line="240" w:lineRule="auto"/>
-        <w:contextualSpacing/>
-        <w:rPr>
-          <w:rFonts w:cs="Times New Roman"/>
-        </w:rPr>
-      </w:pPr>
-      <w:r>
-        <w:rPr>
-          <w:rFonts w:cs="Times New Roman"/>
-        </w:rPr>
-        <w:t>Дополнительно стоит отметить, что в процессе упорядочивания и оптимизации количества признаков большая часть удаленных характеристик связана с изначально извлеченными мел-</w:t>
-      </w:r>
-      <w:proofErr w:type="spellStart"/>
-      <w:r>
-        <w:rPr>
-          <w:rFonts w:cs="Times New Roman"/>
-        </w:rPr>
-        <w:t>кепстральными</w:t>
-      </w:r>
-      <w:proofErr w:type="spellEnd"/>
-      <w:r>
-        <w:rPr>
-          <w:rFonts w:cs="Times New Roman"/>
-        </w:rPr>
-        <w:t xml:space="preserve"> коэффициентами. В то же время, первая и вторая производные, ср</w:t>
-      </w:r>
-      <w:r>
-        <w:rPr>
-          <w:rFonts w:cs="Times New Roman"/>
-        </w:rPr>
-        <w:t xml:space="preserve">еднеквадратическое отклонение, а также коэффициенты асимметрии, эксцесса и </w:t>
-      </w:r>
-      <w:proofErr w:type="spellStart"/>
-      <w:r>
-        <w:rPr>
-          <w:rFonts w:cs="Times New Roman"/>
-        </w:rPr>
-        <w:t>межквантильный</w:t>
-      </w:r>
-      <w:proofErr w:type="spellEnd"/>
-      <w:r>
-        <w:rPr>
-          <w:rFonts w:cs="Times New Roman"/>
-        </w:rPr>
-        <w:t xml:space="preserve"> размах, вычисленные на основе исходных мел-</w:t>
-      </w:r>
-      <w:proofErr w:type="spellStart"/>
-      <w:r>
-        <w:rPr>
-          <w:rFonts w:cs="Times New Roman"/>
-        </w:rPr>
-        <w:t>кепстральных</w:t>
-      </w:r>
-      <w:proofErr w:type="spellEnd"/>
-      <w:r>
-        <w:rPr>
-          <w:rFonts w:cs="Times New Roman"/>
-        </w:rPr>
-        <w:t xml:space="preserve"> коэффициентов, почти не были затронуты в процессе отбора признаков. Это свидетельствует о высокой информативно</w:t>
-      </w:r>
-      <w:r>
-        <w:rPr>
-          <w:rFonts w:cs="Times New Roman"/>
-        </w:rPr>
-        <w:t>сти указанных характеристик и их важной роли в распознавании эмоциональных состояний на основе аудиоданных.</w:t>
-      </w:r>
-    </w:p>
-    <w:p>
-      <w:pPr>
-        <w:spacing w:line="240" w:lineRule="auto"/>
-        <w:contextualSpacing/>
-        <w:rPr>
-          <w:rFonts w:cs="Times New Roman"/>
-        </w:rPr>
-      </w:pPr>
-      <w:r>
-        <w:rPr>
-          <w:rFonts w:cs="Times New Roman"/>
-        </w:rPr>
-        <w:t>Затем мы применили метод анализа дискриминантных признаков (LDA) для оценки классификационной эффективности на основе отобранных признаков. Для кажд</w:t>
-      </w:r>
-      <w:r>
-        <w:rPr>
-          <w:rFonts w:cs="Times New Roman"/>
-        </w:rPr>
-        <w:t>ой эмоции мы последовательно добавляли признаки в модель LDA и оценивали её производительность с помощью метрики UAR (</w:t>
-      </w:r>
-      <w:proofErr w:type="spellStart"/>
-      <w:r>
-        <w:rPr>
-          <w:rFonts w:cs="Times New Roman"/>
-        </w:rPr>
-        <w:t>Unweighted</w:t>
+        <w:t>7. Заключение</w:t>
+      </w:r>
+    </w:p>
+    <w:p>
+      <w:pPr>
+        <w:spacing w:line="240" w:lineRule="auto"/>
+        <w:contextualSpacing/>
+        <w:rPr>
+          <w:rFonts w:cs="Times New Roman"/>
+        </w:rPr>
+      </w:pPr>
+      <w:r>
+        <w:rPr>
+          <w:rFonts w:cs="Times New Roman"/>
+        </w:rPr>
+        <w:t>– Краткое подведение итогов и ключевых выводов, основанных на анализе результатов исследования.</w:t>
+      </w:r>
+    </w:p>
+    <w:p>
+      <w:pPr>
+        <w:spacing w:line="240" w:lineRule="auto"/>
+        <w:contextualSpacing/>
+        <w:rPr>
+          <w:rFonts w:cs="Times New Roman"/>
+        </w:rPr>
+      </w:pPr>
+      <w:r>
+        <w:rPr>
+          <w:rFonts w:cs="Times New Roman"/>
+        </w:rPr>
+        <w:t>– Подчеркивание значимости эффективного отбора признаков для оптимизации методов распознавания эмоций в речи.</w:t>
+      </w:r>
+    </w:p>
+    <w:p>
+      <w:pPr>
+        <w:spacing w:line="240" w:lineRule="auto"/>
+        <w:contextualSpacing/>
+        <w:rPr>
+          <w:rFonts w:cs="Times New Roman"/>
+        </w:rPr>
+      </w:pPr>
+      <w:r>
+        <w:rPr>
+          <w:rFonts w:cs="Times New Roman"/>
+        </w:rPr>
+        <w:t>– Обсуждение потенциальных направлений для будущих исследований, включая расширение набора данных и оптимизацию методов отбора признаков.</w:t>
+      </w:r>
+    </w:p>
+    <w:p>
+      <w:pPr>
+        <w:spacing w:line="240" w:lineRule="auto"/>
+        <w:contextualSpacing/>
+        <w:rPr>
+          <w:rFonts w:cs="Times New Roman"/>
+        </w:rPr>
+      </w:pPr>
+    </w:p>
+    <w:p>
+      <w:pPr>
+        <w:spacing w:line="240" w:lineRule="auto"/>
+        <w:contextualSpacing/>
+        <w:rPr>
+          <w:rFonts w:cs="Times New Roman"/>
+        </w:rPr>
+      </w:pPr>
+      <w:r>
+        <w:rPr>
+          <w:rFonts w:cs="Times New Roman"/>
+        </w:rPr>
+        <w:t xml:space="preserve">Исследование, проведенное на основе анализа </w:t>
+      </w:r>
+      <w:proofErr w:type="spellStart"/>
+      <w:r>
+        <w:rPr>
+          <w:rFonts w:cs="Times New Roman"/>
+        </w:rPr>
+        <w:t>Ryerson</w:t>
+      </w:r>
+      <w:proofErr w:type="spellEnd"/>
+      <w:r>
+        <w:rPr>
+          <w:rFonts w:cs="Times New Roman"/>
+        </w:rPr>
+        <w:t xml:space="preserve"> Audio-Visual Database </w:t>
+      </w:r>
+      <w:proofErr w:type="spellStart"/>
+      <w:r>
+        <w:rPr>
+          <w:rFonts w:cs="Times New Roman"/>
+        </w:rPr>
+        <w:t>of</w:t>
       </w:r>
       <w:proofErr w:type="spellEnd"/>
       <w:r>
@@ -4210,7 +3972,7 @@
         <w:rPr>
           <w:rFonts w:cs="Times New Roman"/>
         </w:rPr>
-        <w:t>Average</w:t>
+        <w:t>Emotional</w:t>
       </w:r>
       <w:proofErr w:type="spellEnd"/>
       <w:r>
@@ -4224,306 +3986,6 @@
         <w:rPr>
           <w:rFonts w:cs="Times New Roman"/>
         </w:rPr>
-        <w:t>Recall</w:t>
-      </w:r>
-      <w:proofErr w:type="spellEnd"/>
-      <w:r>
-        <w:rPr>
-          <w:rFonts w:cs="Times New Roman"/>
-        </w:rPr>
-        <w:t>) на кросс-валидации по оставшимся наблюдениям.</w:t>
-      </w:r>
-    </w:p>
-    <w:p>
-      <w:pPr>
-        <w:spacing w:line="240" w:lineRule="auto"/>
-        <w:contextualSpacing/>
-        <w:rPr>
-          <w:rFonts w:cs="Times New Roman"/>
-        </w:rPr>
-      </w:pPr>
-      <w:r>
-        <w:rPr>
-          <w:rFonts w:cs="Times New Roman"/>
-        </w:rPr>
-        <w:t>Наконец, мы провели анализ ошибок классификации с помощью матрицы</w:t>
-      </w:r>
-      <w:r>
-        <w:rPr>
-          <w:rFonts w:cs="Times New Roman"/>
-        </w:rPr>
-        <w:t xml:space="preserve"> спутанности и оценили общую производительность модели на основе метрики UAR.</w:t>
-      </w:r>
-    </w:p>
-    <w:p>
-      <w:pPr>
-        <w:spacing w:line="240" w:lineRule="auto"/>
-        <w:contextualSpacing/>
-        <w:rPr>
-          <w:rFonts w:cs="Times New Roman"/>
-        </w:rPr>
-      </w:pPr>
-      <w:r>
-        <w:rPr>
-          <w:rFonts w:cs="Times New Roman"/>
-        </w:rPr>
-        <w:t xml:space="preserve">В итоге, после процедуры отбора признаков из изначального набора, состоящего из 306 характеристик, оставлено </w:t>
-      </w:r>
-      <w:r>
-        <w:rPr>
-          <w:rFonts w:cs="Times New Roman"/>
-          <w:shd w:val="clear" w:color="auto" w:fill="FFFF00"/>
-        </w:rPr>
-        <w:t>205</w:t>
-      </w:r>
-      <w:r>
-        <w:rPr>
-          <w:rFonts w:cs="Times New Roman"/>
-        </w:rPr>
-        <w:t xml:space="preserve"> признаков при относительном сохранении точности классификатора. Э</w:t>
-      </w:r>
-      <w:r>
-        <w:rPr>
-          <w:rFonts w:cs="Times New Roman"/>
-        </w:rPr>
-        <w:t>тот результат демонстрирует значительное уменьшение размерности признакового пространства, что является важным шагом в оптимизации аналитических процессов. Одновременно удалось сохранить высокий уровень классификационной точности, что подчеркивает эффектив</w:t>
-      </w:r>
-      <w:r>
-        <w:rPr>
-          <w:rFonts w:cs="Times New Roman"/>
-        </w:rPr>
-        <w:t>ность примененной методологии отбора признаков.</w:t>
-      </w:r>
-    </w:p>
-    <w:p>
-      <w:pPr>
-        <w:spacing w:line="240" w:lineRule="auto"/>
-        <w:contextualSpacing/>
-        <w:rPr>
-          <w:rFonts w:cs="Times New Roman"/>
-        </w:rPr>
-      </w:pPr>
-      <w:r>
-        <w:rPr>
-          <w:rFonts w:cs="Times New Roman"/>
-        </w:rPr>
-        <w:t>Уменьшение размерности признакового пространства приводит к снижению вычислительной нагрузки и улучшению обобщающей способности классификатора. Это позволяет эффективнее обрабатывать и анализировать данные, ч</w:t>
-      </w:r>
-      <w:r>
-        <w:rPr>
-          <w:rFonts w:cs="Times New Roman"/>
-        </w:rPr>
-        <w:t xml:space="preserve">то особенно важно в контексте </w:t>
-      </w:r>
-      <w:proofErr w:type="spellStart"/>
-      <w:r>
-        <w:rPr>
-          <w:rFonts w:cs="Times New Roman"/>
-        </w:rPr>
-        <w:t>ресурсозатратных</w:t>
-      </w:r>
-      <w:proofErr w:type="spellEnd"/>
-      <w:r>
-        <w:rPr>
-          <w:rFonts w:cs="Times New Roman"/>
-        </w:rPr>
-        <w:t xml:space="preserve"> задач, таких как анализ эмоций на основе звуковых данных. Более того, сохранение высокой классификационной точности при сокращении числа признаков подчеркивает информативность отобранных характеристик и их зна</w:t>
-      </w:r>
-      <w:r>
-        <w:rPr>
-          <w:rFonts w:cs="Times New Roman"/>
-        </w:rPr>
-        <w:t>чимость для распознавания эмоциональных состояний.</w:t>
-      </w:r>
-    </w:p>
-    <w:p>
-      <w:pPr>
-        <w:spacing w:line="240" w:lineRule="auto"/>
-        <w:contextualSpacing/>
-        <w:rPr>
-          <w:rFonts w:cs="Times New Roman"/>
-        </w:rPr>
-      </w:pPr>
-      <w:r>
-        <w:rPr>
-          <w:rFonts w:cs="Times New Roman"/>
-        </w:rPr>
-        <w:t xml:space="preserve">Таким образом, данное исследование демонстрирует успешное сбалансированное сочетание между снижением размерности данных и сохранением качества классификации, что является важным вкладом в развитие методов </w:t>
-      </w:r>
-      <w:r>
-        <w:rPr>
-          <w:rFonts w:cs="Times New Roman"/>
-        </w:rPr>
-        <w:t>обработки и анализа данных в области распознавания эмоций.</w:t>
-      </w:r>
-    </w:p>
-    <w:p>
-      <w:pPr>
-        <w:spacing w:line="240" w:lineRule="auto"/>
-        <w:contextualSpacing/>
-        <w:rPr>
-          <w:rFonts w:cs="Times New Roman"/>
-        </w:rPr>
-      </w:pPr>
-      <w:r>
-        <w:rPr>
-          <w:rFonts w:cs="Times New Roman"/>
-        </w:rPr>
-        <w:t>Этот эксперимент позволяет нам понять, какие аспекты речи наиболее информативны для распознавания различных эмоциональных состояний, что имеет важное значение для развития систем распознавания эмоц</w:t>
-      </w:r>
-      <w:r>
-        <w:rPr>
-          <w:rFonts w:cs="Times New Roman"/>
-        </w:rPr>
-        <w:t>ий на основе звука.</w:t>
-      </w:r>
-    </w:p>
-    <w:p>
-      <w:pPr>
-        <w:spacing w:line="240" w:lineRule="auto"/>
-        <w:contextualSpacing/>
-        <w:rPr>
-          <w:rFonts w:cs="Times New Roman"/>
-        </w:rPr>
-      </w:pPr>
-    </w:p>
-    <w:p>
-      <w:pPr>
-        <w:spacing w:line="240" w:lineRule="auto"/>
-        <w:contextualSpacing/>
-        <w:rPr>
-          <w:rFonts w:cs="Times New Roman"/>
-        </w:rPr>
-      </w:pPr>
-      <w:r>
-        <w:rPr>
-          <w:rFonts w:cs="Times New Roman"/>
-          <w:highlight w:val="green"/>
-        </w:rPr>
-        <w:t>7. Заключение</w:t>
-      </w:r>
-    </w:p>
-    <w:p>
-      <w:pPr>
-        <w:spacing w:line="240" w:lineRule="auto"/>
-        <w:contextualSpacing/>
-        <w:rPr>
-          <w:rFonts w:cs="Times New Roman"/>
-        </w:rPr>
-      </w:pPr>
-      <w:r>
-        <w:rPr>
-          <w:rFonts w:cs="Times New Roman"/>
-        </w:rPr>
-        <w:t>– Краткое подведение итогов и ключевых выводов, основанных на анализе результатов исследования.</w:t>
-      </w:r>
-    </w:p>
-    <w:p>
-      <w:pPr>
-        <w:spacing w:line="240" w:lineRule="auto"/>
-        <w:contextualSpacing/>
-        <w:rPr>
-          <w:rFonts w:cs="Times New Roman"/>
-        </w:rPr>
-      </w:pPr>
-      <w:r>
-        <w:rPr>
-          <w:rFonts w:cs="Times New Roman"/>
-        </w:rPr>
-        <w:t>– Подчеркивание значимости эффективного отбора признаков для оптимизации методов распознавания эмоций в речи.</w:t>
-      </w:r>
-    </w:p>
-    <w:p>
-      <w:pPr>
-        <w:spacing w:line="240" w:lineRule="auto"/>
-        <w:contextualSpacing/>
-        <w:rPr>
-          <w:rFonts w:cs="Times New Roman"/>
-        </w:rPr>
-      </w:pPr>
-      <w:r>
-        <w:rPr>
-          <w:rFonts w:cs="Times New Roman"/>
-        </w:rPr>
-        <w:t>– Обсуждение по</w:t>
-      </w:r>
-      <w:r>
-        <w:rPr>
-          <w:rFonts w:cs="Times New Roman"/>
-        </w:rPr>
-        <w:t>тенциальных направлений для будущих исследований, включая расширение набора данных и оптимизацию методов отбора признаков.</w:t>
-      </w:r>
-    </w:p>
-    <w:p>
-      <w:pPr>
-        <w:spacing w:line="240" w:lineRule="auto"/>
-        <w:contextualSpacing/>
-        <w:rPr>
-          <w:rFonts w:cs="Times New Roman"/>
-        </w:rPr>
-      </w:pPr>
-    </w:p>
-    <w:p>
-      <w:pPr>
-        <w:spacing w:line="240" w:lineRule="auto"/>
-        <w:contextualSpacing/>
-        <w:rPr>
-          <w:rFonts w:cs="Times New Roman"/>
-        </w:rPr>
-      </w:pPr>
-      <w:r>
-        <w:rPr>
-          <w:rFonts w:cs="Times New Roman"/>
-        </w:rPr>
-        <w:t xml:space="preserve">Исследование, проведенное на основе анализа </w:t>
-      </w:r>
-      <w:proofErr w:type="spellStart"/>
-      <w:r>
-        <w:rPr>
-          <w:rFonts w:cs="Times New Roman"/>
-        </w:rPr>
-        <w:t>Ryerson</w:t>
-      </w:r>
-      <w:proofErr w:type="spellEnd"/>
-      <w:r>
-        <w:rPr>
-          <w:rFonts w:cs="Times New Roman"/>
-        </w:rPr>
-        <w:t xml:space="preserve"> Audio-Visual Database </w:t>
-      </w:r>
-      <w:proofErr w:type="spellStart"/>
-      <w:r>
-        <w:rPr>
-          <w:rFonts w:cs="Times New Roman"/>
-        </w:rPr>
-        <w:t>of</w:t>
-      </w:r>
-      <w:proofErr w:type="spellEnd"/>
-      <w:r>
-        <w:rPr>
-          <w:rFonts w:cs="Times New Roman"/>
-        </w:rPr>
-        <w:t xml:space="preserve"> </w:t>
-      </w:r>
-      <w:proofErr w:type="spellStart"/>
-      <w:r>
-        <w:rPr>
-          <w:rFonts w:cs="Times New Roman"/>
-        </w:rPr>
-        <w:t>Emotional</w:t>
-      </w:r>
-      <w:proofErr w:type="spellEnd"/>
-      <w:r>
-        <w:rPr>
-          <w:rFonts w:cs="Times New Roman"/>
-        </w:rPr>
-        <w:t xml:space="preserve"> </w:t>
-      </w:r>
-      <w:proofErr w:type="spellStart"/>
-      <w:r>
-        <w:rPr>
-          <w:rFonts w:cs="Times New Roman"/>
-        </w:rPr>
         <w:t>Speech</w:t>
       </w:r>
       <w:proofErr w:type="spellEnd"/>
@@ -4531,74 +3993,37 @@
         <w:rPr>
           <w:rFonts w:cs="Times New Roman"/>
         </w:rPr>
-        <w:t xml:space="preserve"> (RAVDES), позволило получить ценные ре</w:t>
-      </w:r>
-      <w:r>
-        <w:rPr>
-          <w:rFonts w:cs="Times New Roman"/>
-        </w:rPr>
-        <w:t>зультаты, подтверждающие эффективность методов распознавания эмоций в речи. Основываясь на анализе данных и результатов экспери</w:t>
-      </w:r>
-      <w:r>
-        <w:rPr>
-          <w:rFonts w:cs="Times New Roman"/>
-        </w:rPr>
-        <w:lastRenderedPageBreak/>
-        <w:t>ментов, мы пришли к выводу, что эффективный отбор признаков играет ключевую роль в оптимизации методов распознавания эмоций в реч</w:t>
-      </w:r>
-      <w:r>
-        <w:rPr>
-          <w:rFonts w:cs="Times New Roman"/>
-        </w:rPr>
-        <w:t>и. Удалось продемонстрировать, что сохранение высокой классификационной точности при сокращении числа признаков позволяет значительно снизить вычислительную нагрузку и улучшить обобщающую способность классификатора.</w:t>
-      </w:r>
-    </w:p>
-    <w:p>
-      <w:pPr>
-        <w:spacing w:line="240" w:lineRule="auto"/>
-        <w:contextualSpacing/>
-        <w:rPr>
-          <w:rFonts w:cs="Times New Roman"/>
-        </w:rPr>
-      </w:pPr>
-      <w:r>
-        <w:rPr>
-          <w:rFonts w:cs="Times New Roman"/>
-        </w:rPr>
-        <w:t>Подчеркивается важность дальнейших иссле</w:t>
-      </w:r>
-      <w:r>
-        <w:rPr>
-          <w:rFonts w:cs="Times New Roman"/>
-        </w:rPr>
-        <w:t>дований в этой области. В частности, существует потребность в расширении набора данных, что позволит провести более обширные и всесторонние исследования. Также важным направлением является оптимизация методов отбора признаков с целью улучшения производител</w:t>
-      </w:r>
-      <w:r>
-        <w:rPr>
-          <w:rFonts w:cs="Times New Roman"/>
-        </w:rPr>
-        <w:t>ьности классификации и обеспечения более точного распознавания эмоций в речи.</w:t>
-      </w:r>
-    </w:p>
-    <w:p>
-      <w:pPr>
-        <w:spacing w:line="240" w:lineRule="auto"/>
-        <w:contextualSpacing/>
-        <w:rPr>
-          <w:rFonts w:cs="Times New Roman"/>
-        </w:rPr>
-      </w:pPr>
-      <w:r>
-        <w:rPr>
-          <w:rFonts w:cs="Times New Roman"/>
-        </w:rPr>
-        <w:t>В целом, результаты данного исследования представляют собой значимый вклад в развитие методов распознавания эмоций в речи и указывают на перспективы дальнейших исследований в это</w:t>
-      </w:r>
-      <w:r>
-        <w:rPr>
-          <w:rFonts w:cs="Times New Roman"/>
-        </w:rPr>
-        <w:t>й области.</w:t>
+        <w:t xml:space="preserve"> (RAVDES), позволило получить ценные результаты, подтверждающие эффективность методов распознавания эмоций в речи. Основываясь на анализе данных и результатов экспериментов, мы пришли к выводу, что эффективный отбор признаков играет ключевую роль в оптимизации методов распознавания эмоций в речи. Удалось продемонстрировать, что сохранение высокой классификационной точности при сокращении числа признаков позволяет значительно снизить вычислительную нагрузку и улучшить обобщающую способность классификатора.</w:t>
+      </w:r>
+    </w:p>
+    <w:p>
+      <w:pPr>
+        <w:spacing w:line="240" w:lineRule="auto"/>
+        <w:contextualSpacing/>
+        <w:rPr>
+          <w:rFonts w:cs="Times New Roman"/>
+        </w:rPr>
+      </w:pPr>
+      <w:r>
+        <w:rPr>
+          <w:rFonts w:cs="Times New Roman"/>
+        </w:rPr>
+        <w:t>Подчеркивается важность дальнейших исследований в этой области. В частности, существует потребность в расширении набора данных, что позволит провести более обширные и всесторонние исследования. Также важным направлением является оптимизация методов отбора признаков с целью улучшения производительности классификации и обеспечения более точного распознавания эмоций в речи.</w:t>
+      </w:r>
+    </w:p>
+    <w:p>
+      <w:pPr>
+        <w:spacing w:line="240" w:lineRule="auto"/>
+        <w:contextualSpacing/>
+        <w:rPr>
+          <w:rFonts w:cs="Times New Roman"/>
+        </w:rPr>
+      </w:pPr>
+      <w:r>
+        <w:rPr>
+          <w:rFonts w:cs="Times New Roman"/>
+        </w:rPr>
+        <w:t>В целом, результаты данного исследования представляют собой значимый вклад в развитие методов распознавания эмоций в речи и указывают на перспективы дальнейших исследований в этой области.</w:t>
       </w:r>
     </w:p>
     <w:p>
@@ -4869,15 +4294,7 @@
           <w:highlight w:val="yellow"/>
           <w:lang w:val="en-US"/>
         </w:rPr>
-        <w:t xml:space="preserve">Li S. et al. Pixel-level image fusion: A survey of the state of the art // </w:t>
-      </w:r>
-      <w:r>
-        <w:rPr>
-          <w:rFonts w:cs="Times New Roman"/>
-          <w:highlight w:val="yellow"/>
-          <w:lang w:val="en-US"/>
-        </w:rPr>
-        <w:t>Information Fusion. – 2017. – vol. 33. – P. 100-112.</w:t>
+        <w:t>Li S. et al. Pixel-level image fusion: A survey of the state of the art // Information Fusion. – 2017. – vol. 33. – P. 100-112.</w:t>
       </w:r>
     </w:p>
     <w:p>
@@ -4901,6 +4318,7 @@
           <w:highlight w:val="yellow"/>
           <w:lang w:val="en-US"/>
         </w:rPr>
+        <w:lastRenderedPageBreak/>
         <w:t>De Silva D. et al. Wavelet based edge feature enhancement for convolutional neural networks //Eleventh International Conference on Machine Vision (ICMV 2018). – SPIE, 2019. – P. 751-760.</w:t>
       </w:r>
     </w:p>
@@ -4924,14 +4342,7 @@
           <w:highlight w:val="yellow"/>
           <w:lang w:val="en-US"/>
         </w:rPr>
-        <w:t>Structurally ort</w:t>
-      </w:r>
-      <w:r>
-        <w:rPr>
-          <w:highlight w:val="yellow"/>
-          <w:lang w:val="en-US"/>
-        </w:rPr>
-        <w:t xml:space="preserve">hogonal finite precision FPGA implementation of block-lifting-based quaternionic </w:t>
+        <w:t xml:space="preserve">Structurally orthogonal finite precision FPGA implementation of block-lifting-based quaternionic </w:t>
       </w:r>
       <w:proofErr w:type="spellStart"/>
       <w:r>
@@ -4963,14 +4374,7 @@
           <w:highlight w:val="yellow"/>
           <w:lang w:val="en-US"/>
         </w:rPr>
-        <w:t xml:space="preserve">, A.A. Petrovsky // Digital Signal Processing (DSP’2017): Proc. 22nd Int. Conf., London, UK, Aug. </w:t>
-      </w:r>
-      <w:r>
-        <w:rPr>
-          <w:highlight w:val="yellow"/>
-          <w:lang w:val="en-US"/>
-        </w:rPr>
-        <w:t>23-25. – 2017 – 5 P.</w:t>
+        <w:t>, A.A. Petrovsky // Digital Signal Processing (DSP’2017): Proc. 22nd Int. Conf., London, UK, Aug. 23-25. – 2017 – 5 P.</w:t>
       </w:r>
     </w:p>
     <w:p>
@@ -5161,15 +4565,7 @@
           <w:highlight w:val="yellow"/>
           <w:lang w:val="en-US"/>
         </w:rPr>
-        <w:t xml:space="preserve">Qu G., </w:t>
-      </w:r>
-      <w:r>
-        <w:rPr>
-          <w:rFonts w:cs="Times New Roman"/>
-          <w:highlight w:val="yellow"/>
-          <w:lang w:val="en-US"/>
-        </w:rPr>
-        <w:t>Zhang D., Yan P. Information measure for performance of image fusion //Electronics letters. – 2002. – vol. 38. – №. 7. – P. 313–315.</w:t>
+        <w:t>Qu G., Zhang D., Yan P. Information measure for performance of image fusion //Electronics letters. – 2002. – vol. 38. – №. 7. – P. 313–315.</w:t>
       </w:r>
     </w:p>
     <w:p>
@@ -5252,7 +4648,7 @@
         </w:rPr>
         <w:t xml:space="preserve"> [Электронный ресурс]. – 2023. – Режим доступа: </w:t>
       </w:r>
-      <w:hyperlink r:id="rId13">
+      <w:hyperlink r:id="rId14">
         <w:r>
           <w:rPr>
             <w:rStyle w:val="a5"/>
@@ -5541,15 +4937,7 @@
           <w:highlight w:val="yellow"/>
           <w:lang w:val="en-US"/>
         </w:rPr>
-        <w:t xml:space="preserve"> str., </w:t>
-      </w:r>
-      <w:r>
-        <w:rPr>
-          <w:rFonts w:cs="Times New Roman"/>
-          <w:highlight w:val="yellow"/>
-          <w:lang w:val="en-US"/>
-        </w:rPr>
-        <w:t>Computer Engineering Department, 220113, Minsk, Belarus,</w:t>
+        <w:t xml:space="preserve"> str., Computer Engineering Department, 220113, Minsk, Belarus,</w:t>
       </w:r>
       <w:r>
         <w:rPr>
@@ -5561,7 +4949,6 @@
         <w:t>e-mail: {</w:t>
       </w:r>
       <w:proofErr w:type="spellStart"/>
-      <w:proofErr w:type="gramStart"/>
       <w:r>
         <w:rPr>
           <w:rFonts w:cs="Times New Roman"/>
@@ -5571,7 +4958,6 @@
         <w:t>nick.petrovsky</w:t>
       </w:r>
       <w:proofErr w:type="spellEnd"/>
-      <w:proofErr w:type="gramEnd"/>
       <w:r>
         <w:rPr>
           <w:rFonts w:cs="Times New Roman"/>
@@ -5648,8 +5034,9 @@
           <w:highlight w:val="yellow"/>
           <w:lang w:val="en-US"/>
         </w:rPr>
-        <w:t xml:space="preserve">The report shows various techniques for fusion of medical images in the domain of discrete wavelet transform (DWT) </w:t>
-      </w:r>
+        <w:t xml:space="preserve">The report shows various techniques for fusion of medical images in the domain of discrete wavelet transform (DWT) coefficients obtained both from </w:t>
+      </w:r>
+      <w:proofErr w:type="spellStart"/>
       <w:r>
         <w:rPr>
           <w:rFonts w:cs="Times New Roman"/>
@@ -5658,9 +5045,9 @@
           <w:highlight w:val="yellow"/>
           <w:lang w:val="en-US"/>
         </w:rPr>
-        <w:t xml:space="preserve">coefficients obtained both from </w:t>
-      </w:r>
-      <w:proofErr w:type="spellStart"/>
+        <w:t>Haar</w:t>
+      </w:r>
+      <w:proofErr w:type="spellEnd"/>
       <w:r>
         <w:rPr>
           <w:rFonts w:cs="Times New Roman"/>
@@ -5669,38 +5056,7 @@
           <w:highlight w:val="yellow"/>
           <w:lang w:val="en-US"/>
         </w:rPr>
-        <w:t>Haar</w:t>
-      </w:r>
-      <w:proofErr w:type="spellEnd"/>
-      <w:r>
-        <w:rPr>
-          <w:rFonts w:cs="Times New Roman"/>
-          <w:sz w:val="18"/>
-          <w:szCs w:val="18"/>
-          <w:highlight w:val="yellow"/>
-          <w:lang w:val="en-US"/>
-        </w:rPr>
-        <w:t xml:space="preserve"> functions and based on an integer polyphase representation of the filter bank. A fusion method is also proposed that uses the representation of the low-frequency components of the DWT in the domain of the wavelet modulu</w:t>
-      </w:r>
-      <w:r>
-        <w:rPr>
-          <w:rFonts w:cs="Times New Roman"/>
-          <w:sz w:val="18"/>
-          <w:szCs w:val="18"/>
-          <w:highlight w:val="yellow"/>
-          <w:lang w:val="en-US"/>
-        </w:rPr>
-        <w:t>s maximum. A pairwise comparison of methods based on the metric of mutual information with the use of statistical tests was carried out. The results showed that the use of a polyphase filter bank decomposition, as well as the representation of the low-freq</w:t>
-      </w:r>
-      <w:r>
-        <w:rPr>
-          <w:rFonts w:cs="Times New Roman"/>
-          <w:sz w:val="18"/>
-          <w:szCs w:val="18"/>
-          <w:highlight w:val="yellow"/>
-          <w:lang w:val="en-US"/>
-        </w:rPr>
-        <w:t xml:space="preserve">uency DWT components in the wavelet modulus maximum domain, allows to obtain better fusion results than using a two-dimensional DWT with </w:t>
+        <w:t xml:space="preserve"> functions and based on an integer polyphase representation of the filter bank. A fusion method is also proposed that uses the representation of the low-frequency components of the DWT in the domain of the wavelet modulus maximum. A pairwise comparison of methods based on the metric of mutual information with the use of statistical tests was carried out. The results showed that the use of a polyphase filter bank decomposition, as well as the representation of the low-frequency DWT components in the wavelet modulus maximum domain, allows to obtain better fusion results than using a two-dimensional DWT with </w:t>
       </w:r>
       <w:proofErr w:type="spellStart"/>
       <w:r>

</xml_diff>